<commit_message>
some addition sin the report Log_loyalty vs gender
</commit_message>
<xml_diff>
--- a/csibank_report.docx
+++ b/csibank_report.docx
@@ -176,14 +176,88 @@
     <w:p>
       <w:pPr>
         <w:rPr>
+          <w:lang w:val="el-GR"/>
+        </w:rPr>
+      </w:pPr>
+      <w:proofErr w:type="spellStart"/>
+      <w:r>
+        <w:rPr>
           <w:lang w:val="en-GB"/>
         </w:rPr>
-      </w:pPr>
+        <w:t>imag</w:t>
+      </w:r>
+      <w:proofErr w:type="spellEnd"/>
+      <w:r>
+        <w:rPr>
+          <w:lang w:val="el-GR"/>
+        </w:rPr>
+        <w:t xml:space="preserve">1 </w:t>
+      </w:r>
       <w:r>
         <w:rPr>
           <w:lang w:val="en-GB"/>
         </w:rPr>
-        <w:t>imag1 First MV of the block Image</w:t>
+        <w:t>First</w:t>
+      </w:r>
+      <w:r>
+        <w:rPr>
+          <w:lang w:val="el-GR"/>
+        </w:rPr>
+        <w:t xml:space="preserve"> </w:t>
+      </w:r>
+      <w:r>
+        <w:rPr>
+          <w:lang w:val="en-GB"/>
+        </w:rPr>
+        <w:t>MV</w:t>
+      </w:r>
+      <w:r>
+        <w:rPr>
+          <w:lang w:val="el-GR"/>
+        </w:rPr>
+        <w:t xml:space="preserve"> </w:t>
+      </w:r>
+      <w:r>
+        <w:rPr>
+          <w:lang w:val="en-GB"/>
+        </w:rPr>
+        <w:t>of</w:t>
+      </w:r>
+      <w:r>
+        <w:rPr>
+          <w:lang w:val="el-GR"/>
+        </w:rPr>
+        <w:t xml:space="preserve"> </w:t>
+      </w:r>
+      <w:r>
+        <w:rPr>
+          <w:lang w:val="en-GB"/>
+        </w:rPr>
+        <w:t>the</w:t>
+      </w:r>
+      <w:r>
+        <w:rPr>
+          <w:lang w:val="el-GR"/>
+        </w:rPr>
+        <w:t xml:space="preserve"> </w:t>
+      </w:r>
+      <w:r>
+        <w:rPr>
+          <w:lang w:val="en-GB"/>
+        </w:rPr>
+        <w:t>block</w:t>
+      </w:r>
+      <w:r>
+        <w:rPr>
+          <w:lang w:val="el-GR"/>
+        </w:rPr>
+        <w:t xml:space="preserve"> </w:t>
+      </w:r>
+      <w:r>
+        <w:rPr>
+          <w:lang w:val="en-GB"/>
+        </w:rPr>
+        <w:t>Image</w:t>
       </w:r>
     </w:p>
     <w:p>
@@ -6655,10 +6729,24 @@
     </w:p>
     <w:p/>
     <w:p>
-      <w:r>
+      <w:pPr>
         <w:rPr>
           <w:lang w:val="el-GR"/>
         </w:rPr>
+      </w:pPr>
+      <w:r>
+        <w:rPr>
+          <w:lang w:val="el-GR"/>
+        </w:rPr>
+        <w:br w:type="page"/>
+      </w:r>
+    </w:p>
+    <w:p>
+      <w:r>
+        <w:rPr>
+          <w:lang w:val="el-GR"/>
+        </w:rPr>
+        <w:lastRenderedPageBreak/>
         <w:t>Επαγωγική</w:t>
       </w:r>
       <w:r>
@@ -6671,7 +6759,2650 @@
         <w:t>στατιστική</w:t>
       </w:r>
     </w:p>
+    <w:p>
+      <w:pPr>
+        <w:pStyle w:val="HTMLPreformatted"/>
+        <w:shd w:val="clear" w:color="auto" w:fill="FFFFFF"/>
+        <w:wordWrap w:val="0"/>
+        <w:rPr>
+          <w:rStyle w:val="gnvwddmdd3b"/>
+          <w:rFonts w:ascii="Lucida Console" w:eastAsiaTheme="majorEastAsia" w:hAnsi="Lucida Console"/>
+          <w:color w:val="0000FF"/>
+        </w:rPr>
+      </w:pPr>
+      <w:r>
+        <w:rPr>
+          <w:rStyle w:val="gnvwddmde4b"/>
+          <w:rFonts w:ascii="Lucida Console" w:eastAsiaTheme="majorEastAsia" w:hAnsi="Lucida Console"/>
+          <w:color w:val="0000FF"/>
+        </w:rPr>
+        <w:t xml:space="preserve">&gt; </w:t>
+      </w:r>
+      <w:proofErr w:type="spellStart"/>
+      <w:proofErr w:type="gramStart"/>
+      <w:r>
+        <w:rPr>
+          <w:rStyle w:val="gnvwddmdd3b"/>
+          <w:rFonts w:ascii="Lucida Console" w:eastAsiaTheme="majorEastAsia" w:hAnsi="Lucida Console"/>
+          <w:color w:val="0000FF"/>
+        </w:rPr>
+        <w:t>describeBy</w:t>
+      </w:r>
+      <w:proofErr w:type="spellEnd"/>
+      <w:r>
+        <w:rPr>
+          <w:rStyle w:val="gnvwddmdd3b"/>
+          <w:rFonts w:ascii="Lucida Console" w:eastAsiaTheme="majorEastAsia" w:hAnsi="Lucida Console"/>
+          <w:color w:val="0000FF"/>
+        </w:rPr>
+        <w:t>(</w:t>
+      </w:r>
+      <w:proofErr w:type="spellStart"/>
+      <w:proofErr w:type="gramEnd"/>
+      <w:r>
+        <w:rPr>
+          <w:rStyle w:val="gnvwddmdd3b"/>
+          <w:rFonts w:ascii="Lucida Console" w:eastAsiaTheme="majorEastAsia" w:hAnsi="Lucida Console"/>
+          <w:color w:val="0000FF"/>
+        </w:rPr>
+        <w:t>csibank$log_loy</w:t>
+      </w:r>
+      <w:proofErr w:type="spellEnd"/>
+      <w:r>
+        <w:rPr>
+          <w:rStyle w:val="gnvwddmdd3b"/>
+          <w:rFonts w:ascii="Lucida Console" w:eastAsiaTheme="majorEastAsia" w:hAnsi="Lucida Console"/>
+          <w:color w:val="0000FF"/>
+        </w:rPr>
+        <w:t xml:space="preserve">, </w:t>
+      </w:r>
+      <w:proofErr w:type="spellStart"/>
+      <w:r>
+        <w:rPr>
+          <w:rStyle w:val="gnvwddmdd3b"/>
+          <w:rFonts w:ascii="Lucida Console" w:eastAsiaTheme="majorEastAsia" w:hAnsi="Lucida Console"/>
+          <w:color w:val="0000FF"/>
+        </w:rPr>
+        <w:t>csibank$Gender</w:t>
+      </w:r>
+      <w:proofErr w:type="spellEnd"/>
+      <w:r>
+        <w:rPr>
+          <w:rStyle w:val="gnvwddmdd3b"/>
+          <w:rFonts w:ascii="Lucida Console" w:eastAsiaTheme="majorEastAsia" w:hAnsi="Lucida Console"/>
+          <w:color w:val="0000FF"/>
+        </w:rPr>
+        <w:t xml:space="preserve"> )</w:t>
+      </w:r>
+    </w:p>
     <w:p/>
+    <w:p>
+      <w:pPr>
+        <w:pStyle w:val="HTMLPreformatted"/>
+        <w:shd w:val="clear" w:color="auto" w:fill="FFFFFF"/>
+        <w:wordWrap w:val="0"/>
+        <w:rPr>
+          <w:rStyle w:val="gnvwddmdn3b"/>
+          <w:rFonts w:ascii="Lucida Console" w:eastAsiaTheme="majorEastAsia" w:hAnsi="Lucida Console"/>
+          <w:color w:val="000000"/>
+          <w:bdr w:val="none" w:sz="0" w:space="0" w:color="auto" w:frame="1"/>
+        </w:rPr>
+      </w:pPr>
+      <w:r>
+        <w:rPr>
+          <w:rStyle w:val="gnvwddmdn3b"/>
+          <w:rFonts w:ascii="Lucida Console" w:eastAsiaTheme="majorEastAsia" w:hAnsi="Lucida Console"/>
+          <w:color w:val="000000"/>
+          <w:bdr w:val="none" w:sz="0" w:space="0" w:color="auto" w:frame="1"/>
+        </w:rPr>
+        <w:t xml:space="preserve">Descriptive statistics by group </w:t>
+      </w:r>
+    </w:p>
+    <w:p>
+      <w:pPr>
+        <w:pStyle w:val="HTMLPreformatted"/>
+        <w:shd w:val="clear" w:color="auto" w:fill="FFFFFF"/>
+        <w:wordWrap w:val="0"/>
+        <w:rPr>
+          <w:rStyle w:val="gnvwddmdn3b"/>
+          <w:rFonts w:ascii="Lucida Console" w:eastAsiaTheme="majorEastAsia" w:hAnsi="Lucida Console"/>
+          <w:color w:val="000000"/>
+          <w:bdr w:val="none" w:sz="0" w:space="0" w:color="auto" w:frame="1"/>
+        </w:rPr>
+      </w:pPr>
+      <w:r>
+        <w:rPr>
+          <w:rStyle w:val="gnvwddmdn3b"/>
+          <w:rFonts w:ascii="Lucida Console" w:eastAsiaTheme="majorEastAsia" w:hAnsi="Lucida Console"/>
+          <w:color w:val="000000"/>
+          <w:bdr w:val="none" w:sz="0" w:space="0" w:color="auto" w:frame="1"/>
+        </w:rPr>
+        <w:t>group: Female</w:t>
+      </w:r>
+    </w:p>
+    <w:p>
+      <w:pPr>
+        <w:pStyle w:val="HTMLPreformatted"/>
+        <w:shd w:val="clear" w:color="auto" w:fill="FFFFFF"/>
+        <w:wordWrap w:val="0"/>
+        <w:rPr>
+          <w:rStyle w:val="gnvwddmdn3b"/>
+          <w:rFonts w:ascii="Lucida Console" w:eastAsiaTheme="majorEastAsia" w:hAnsi="Lucida Console"/>
+          <w:color w:val="000000"/>
+          <w:bdr w:val="none" w:sz="0" w:space="0" w:color="auto" w:frame="1"/>
+        </w:rPr>
+      </w:pPr>
+      <w:r>
+        <w:rPr>
+          <w:rStyle w:val="gnvwddmdn3b"/>
+          <w:rFonts w:ascii="Lucida Console" w:eastAsiaTheme="majorEastAsia" w:hAnsi="Lucida Console"/>
+          <w:color w:val="000000"/>
+          <w:bdr w:val="none" w:sz="0" w:space="0" w:color="auto" w:frame="1"/>
+        </w:rPr>
+        <w:t xml:space="preserve">   vars   n mean   </w:t>
+      </w:r>
+      <w:proofErr w:type="spellStart"/>
+      <w:r>
+        <w:rPr>
+          <w:rStyle w:val="gnvwddmdn3b"/>
+          <w:rFonts w:ascii="Lucida Console" w:eastAsiaTheme="majorEastAsia" w:hAnsi="Lucida Console"/>
+          <w:color w:val="000000"/>
+          <w:bdr w:val="none" w:sz="0" w:space="0" w:color="auto" w:frame="1"/>
+        </w:rPr>
+        <w:t>sd</w:t>
+      </w:r>
+      <w:proofErr w:type="spellEnd"/>
+      <w:r>
+        <w:rPr>
+          <w:rStyle w:val="gnvwddmdn3b"/>
+          <w:rFonts w:ascii="Lucida Console" w:eastAsiaTheme="majorEastAsia" w:hAnsi="Lucida Console"/>
+          <w:color w:val="000000"/>
+          <w:bdr w:val="none" w:sz="0" w:space="0" w:color="auto" w:frame="1"/>
+        </w:rPr>
+        <w:t xml:space="preserve"> median </w:t>
+      </w:r>
+      <w:proofErr w:type="gramStart"/>
+      <w:r>
+        <w:rPr>
+          <w:rStyle w:val="gnvwddmdn3b"/>
+          <w:rFonts w:ascii="Lucida Console" w:eastAsiaTheme="majorEastAsia" w:hAnsi="Lucida Console"/>
+          <w:color w:val="000000"/>
+          <w:bdr w:val="none" w:sz="0" w:space="0" w:color="auto" w:frame="1"/>
+        </w:rPr>
+        <w:t>trimmed  mad</w:t>
+      </w:r>
+      <w:proofErr w:type="gramEnd"/>
+      <w:r>
+        <w:rPr>
+          <w:rStyle w:val="gnvwddmdn3b"/>
+          <w:rFonts w:ascii="Lucida Console" w:eastAsiaTheme="majorEastAsia" w:hAnsi="Lucida Console"/>
+          <w:color w:val="000000"/>
+          <w:bdr w:val="none" w:sz="0" w:space="0" w:color="auto" w:frame="1"/>
+        </w:rPr>
+        <w:t xml:space="preserve"> min max range  skew kurtosis   se</w:t>
+      </w:r>
+    </w:p>
+    <w:p>
+      <w:pPr>
+        <w:pStyle w:val="HTMLPreformatted"/>
+        <w:shd w:val="clear" w:color="auto" w:fill="FFFFFF"/>
+        <w:wordWrap w:val="0"/>
+        <w:rPr>
+          <w:rStyle w:val="gnvwddmdn3b"/>
+          <w:rFonts w:ascii="Lucida Console" w:eastAsiaTheme="majorEastAsia" w:hAnsi="Lucida Console"/>
+          <w:color w:val="000000"/>
+          <w:bdr w:val="none" w:sz="0" w:space="0" w:color="auto" w:frame="1"/>
+        </w:rPr>
+      </w:pPr>
+      <w:r>
+        <w:rPr>
+          <w:rStyle w:val="gnvwddmdn3b"/>
+          <w:rFonts w:ascii="Lucida Console" w:eastAsiaTheme="majorEastAsia" w:hAnsi="Lucida Console"/>
+          <w:color w:val="000000"/>
+          <w:bdr w:val="none" w:sz="0" w:space="0" w:color="auto" w:frame="1"/>
+        </w:rPr>
+        <w:t>X1    1 714    2 0.43   2.12    2.08 0.26   0 2.4   2.4 -2.59     8.21 0.02</w:t>
+      </w:r>
+    </w:p>
+    <w:p>
+      <w:pPr>
+        <w:pStyle w:val="HTMLPreformatted"/>
+        <w:shd w:val="clear" w:color="auto" w:fill="FFFFFF"/>
+        <w:wordWrap w:val="0"/>
+        <w:rPr>
+          <w:rStyle w:val="gnvwddmdn3b"/>
+          <w:rFonts w:ascii="Lucida Console" w:eastAsiaTheme="majorEastAsia" w:hAnsi="Lucida Console"/>
+          <w:color w:val="000000"/>
+          <w:bdr w:val="none" w:sz="0" w:space="0" w:color="auto" w:frame="1"/>
+        </w:rPr>
+      </w:pPr>
+      <w:r>
+        <w:rPr>
+          <w:rStyle w:val="gnvwddmdn3b"/>
+          <w:rFonts w:ascii="Lucida Console" w:eastAsiaTheme="majorEastAsia" w:hAnsi="Lucida Console"/>
+          <w:color w:val="000000"/>
+          <w:bdr w:val="none" w:sz="0" w:space="0" w:color="auto" w:frame="1"/>
+        </w:rPr>
+        <w:t xml:space="preserve">---------------------------------------------------------------- </w:t>
+      </w:r>
+    </w:p>
+    <w:p>
+      <w:pPr>
+        <w:pStyle w:val="HTMLPreformatted"/>
+        <w:shd w:val="clear" w:color="auto" w:fill="FFFFFF"/>
+        <w:wordWrap w:val="0"/>
+        <w:rPr>
+          <w:rStyle w:val="gnvwddmdn3b"/>
+          <w:rFonts w:ascii="Lucida Console" w:eastAsiaTheme="majorEastAsia" w:hAnsi="Lucida Console"/>
+          <w:color w:val="000000"/>
+          <w:bdr w:val="none" w:sz="0" w:space="0" w:color="auto" w:frame="1"/>
+        </w:rPr>
+      </w:pPr>
+      <w:r>
+        <w:rPr>
+          <w:rStyle w:val="gnvwddmdn3b"/>
+          <w:rFonts w:ascii="Lucida Console" w:eastAsiaTheme="majorEastAsia" w:hAnsi="Lucida Console"/>
+          <w:color w:val="000000"/>
+          <w:bdr w:val="none" w:sz="0" w:space="0" w:color="auto" w:frame="1"/>
+        </w:rPr>
+        <w:t>group: Male</w:t>
+      </w:r>
+    </w:p>
+    <w:p>
+      <w:pPr>
+        <w:pStyle w:val="HTMLPreformatted"/>
+        <w:shd w:val="clear" w:color="auto" w:fill="FFFFFF"/>
+        <w:wordWrap w:val="0"/>
+        <w:rPr>
+          <w:rStyle w:val="gnvwddmdn3b"/>
+          <w:rFonts w:ascii="Lucida Console" w:eastAsiaTheme="majorEastAsia" w:hAnsi="Lucida Console"/>
+          <w:color w:val="000000"/>
+          <w:bdr w:val="none" w:sz="0" w:space="0" w:color="auto" w:frame="1"/>
+        </w:rPr>
+      </w:pPr>
+      <w:r>
+        <w:rPr>
+          <w:rStyle w:val="gnvwddmdn3b"/>
+          <w:rFonts w:ascii="Lucida Console" w:eastAsiaTheme="majorEastAsia" w:hAnsi="Lucida Console"/>
+          <w:color w:val="000000"/>
+          <w:bdr w:val="none" w:sz="0" w:space="0" w:color="auto" w:frame="1"/>
+        </w:rPr>
+        <w:t xml:space="preserve">   vars   n mean   </w:t>
+      </w:r>
+      <w:proofErr w:type="spellStart"/>
+      <w:r>
+        <w:rPr>
+          <w:rStyle w:val="gnvwddmdn3b"/>
+          <w:rFonts w:ascii="Lucida Console" w:eastAsiaTheme="majorEastAsia" w:hAnsi="Lucida Console"/>
+          <w:color w:val="000000"/>
+          <w:bdr w:val="none" w:sz="0" w:space="0" w:color="auto" w:frame="1"/>
+        </w:rPr>
+        <w:t>sd</w:t>
+      </w:r>
+      <w:proofErr w:type="spellEnd"/>
+      <w:r>
+        <w:rPr>
+          <w:rStyle w:val="gnvwddmdn3b"/>
+          <w:rFonts w:ascii="Lucida Console" w:eastAsiaTheme="majorEastAsia" w:hAnsi="Lucida Console"/>
+          <w:color w:val="000000"/>
+          <w:bdr w:val="none" w:sz="0" w:space="0" w:color="auto" w:frame="1"/>
+        </w:rPr>
+        <w:t xml:space="preserve"> median </w:t>
+      </w:r>
+      <w:proofErr w:type="gramStart"/>
+      <w:r>
+        <w:rPr>
+          <w:rStyle w:val="gnvwddmdn3b"/>
+          <w:rFonts w:ascii="Lucida Console" w:eastAsiaTheme="majorEastAsia" w:hAnsi="Lucida Console"/>
+          <w:color w:val="000000"/>
+          <w:bdr w:val="none" w:sz="0" w:space="0" w:color="auto" w:frame="1"/>
+        </w:rPr>
+        <w:t>trimmed  mad</w:t>
+      </w:r>
+      <w:proofErr w:type="gramEnd"/>
+      <w:r>
+        <w:rPr>
+          <w:rStyle w:val="gnvwddmdn3b"/>
+          <w:rFonts w:ascii="Lucida Console" w:eastAsiaTheme="majorEastAsia" w:hAnsi="Lucida Console"/>
+          <w:color w:val="000000"/>
+          <w:bdr w:val="none" w:sz="0" w:space="0" w:color="auto" w:frame="1"/>
+        </w:rPr>
+        <w:t xml:space="preserve"> min max range  skew kurtosis   se</w:t>
+      </w:r>
+    </w:p>
+    <w:p>
+      <w:pPr>
+        <w:pStyle w:val="HTMLPreformatted"/>
+        <w:shd w:val="clear" w:color="auto" w:fill="FFFFFF"/>
+        <w:wordWrap w:val="0"/>
+        <w:rPr>
+          <w:rFonts w:ascii="Lucida Console" w:hAnsi="Lucida Console"/>
+          <w:color w:val="000000"/>
+        </w:rPr>
+      </w:pPr>
+      <w:r>
+        <w:rPr>
+          <w:rStyle w:val="gnvwddmdn3b"/>
+          <w:rFonts w:ascii="Lucida Console" w:eastAsiaTheme="majorEastAsia" w:hAnsi="Lucida Console"/>
+          <w:color w:val="000000"/>
+          <w:bdr w:val="none" w:sz="0" w:space="0" w:color="auto" w:frame="1"/>
+        </w:rPr>
+        <w:t>X1    1 993    2 0.42   2.12    2.08 0.22   0 2.4   2.4 -2.72     9.05 0.01</w:t>
+      </w:r>
+    </w:p>
+    <w:p/>
+    <w:p>
+      <w:r>
+        <w:rPr>
+          <w:noProof/>
+        </w:rPr>
+        <w:drawing>
+          <wp:inline distT="0" distB="0" distL="0" distR="0" wp14:anchorId="116DF588" wp14:editId="3024C525">
+            <wp:extent cx="5759450" cy="3204210"/>
+            <wp:effectExtent l="0" t="0" r="0" b="0"/>
+            <wp:docPr id="1405269097" name="Picture 2"/>
+            <wp:cNvGraphicFramePr>
+              <a:graphicFrameLocks xmlns:a="http://schemas.openxmlformats.org/drawingml/2006/main" noChangeAspect="1"/>
+            </wp:cNvGraphicFramePr>
+            <a:graphic xmlns:a="http://schemas.openxmlformats.org/drawingml/2006/main">
+              <a:graphicData uri="http://schemas.openxmlformats.org/drawingml/2006/picture">
+                <pic:pic xmlns:pic="http://schemas.openxmlformats.org/drawingml/2006/picture">
+                  <pic:nvPicPr>
+                    <pic:cNvPr id="0" name="Picture 6"/>
+                    <pic:cNvPicPr>
+                      <a:picLocks noChangeAspect="1" noChangeArrowheads="1"/>
+                    </pic:cNvPicPr>
+                  </pic:nvPicPr>
+                  <pic:blipFill>
+                    <a:blip r:embed="rId20">
+                      <a:extLst>
+                        <a:ext uri="{28A0092B-C50C-407E-A947-70E740481C1C}">
+                          <a14:useLocalDpi xmlns:a14="http://schemas.microsoft.com/office/drawing/2010/main" val="0"/>
+                        </a:ext>
+                      </a:extLst>
+                    </a:blip>
+                    <a:srcRect/>
+                    <a:stretch>
+                      <a:fillRect/>
+                    </a:stretch>
+                  </pic:blipFill>
+                  <pic:spPr bwMode="auto">
+                    <a:xfrm>
+                      <a:off x="0" y="0"/>
+                      <a:ext cx="5759450" cy="3204210"/>
+                    </a:xfrm>
+                    <a:prstGeom prst="rect">
+                      <a:avLst/>
+                    </a:prstGeom>
+                    <a:noFill/>
+                    <a:ln>
+                      <a:noFill/>
+                    </a:ln>
+                  </pic:spPr>
+                </pic:pic>
+              </a:graphicData>
+            </a:graphic>
+          </wp:inline>
+        </w:drawing>
+      </w:r>
+    </w:p>
+    <w:p/>
+    <w:p>
+      <w:r>
+        <w:rPr>
+          <w:noProof/>
+        </w:rPr>
+        <w:drawing>
+          <wp:inline distT="0" distB="0" distL="0" distR="0" wp14:anchorId="5820A29C" wp14:editId="34EFA532">
+            <wp:extent cx="5799867" cy="3228854"/>
+            <wp:effectExtent l="0" t="0" r="0" b="0"/>
+            <wp:docPr id="1208711214" name="Picture 4"/>
+            <wp:cNvGraphicFramePr>
+              <a:graphicFrameLocks xmlns:a="http://schemas.openxmlformats.org/drawingml/2006/main" noChangeAspect="1"/>
+            </wp:cNvGraphicFramePr>
+            <a:graphic xmlns:a="http://schemas.openxmlformats.org/drawingml/2006/main">
+              <a:graphicData uri="http://schemas.openxmlformats.org/drawingml/2006/picture">
+                <pic:pic xmlns:pic="http://schemas.openxmlformats.org/drawingml/2006/picture">
+                  <pic:nvPicPr>
+                    <pic:cNvPr id="1208711214" name="Picture 4"/>
+                    <pic:cNvPicPr>
+                      <a:picLocks noChangeAspect="1" noChangeArrowheads="1"/>
+                    </pic:cNvPicPr>
+                  </pic:nvPicPr>
+                  <pic:blipFill>
+                    <a:blip r:embed="rId21">
+                      <a:extLst>
+                        <a:ext uri="{28A0092B-C50C-407E-A947-70E740481C1C}">
+                          <a14:useLocalDpi xmlns:a14="http://schemas.microsoft.com/office/drawing/2010/main" val="0"/>
+                        </a:ext>
+                      </a:extLst>
+                    </a:blip>
+                    <a:stretch>
+                      <a:fillRect/>
+                    </a:stretch>
+                  </pic:blipFill>
+                  <pic:spPr bwMode="auto">
+                    <a:xfrm>
+                      <a:off x="0" y="0"/>
+                      <a:ext cx="5799867" cy="3228854"/>
+                    </a:xfrm>
+                    <a:prstGeom prst="rect">
+                      <a:avLst/>
+                    </a:prstGeom>
+                    <a:noFill/>
+                  </pic:spPr>
+                </pic:pic>
+              </a:graphicData>
+            </a:graphic>
+          </wp:inline>
+        </w:drawing>
+      </w:r>
+    </w:p>
+    <w:p/>
+    <w:p>
+      <w:pPr>
+        <w:pStyle w:val="HTMLPreformatted"/>
+        <w:shd w:val="clear" w:color="auto" w:fill="FFFFFF"/>
+        <w:wordWrap w:val="0"/>
+        <w:rPr>
+          <w:rStyle w:val="gnvwddmdd3b"/>
+          <w:rFonts w:ascii="Lucida Console" w:eastAsiaTheme="majorEastAsia" w:hAnsi="Lucida Console"/>
+          <w:color w:val="0000FF"/>
+        </w:rPr>
+      </w:pPr>
+      <w:r>
+        <w:rPr>
+          <w:rStyle w:val="gnvwddmde4b"/>
+          <w:rFonts w:ascii="Lucida Console" w:eastAsiaTheme="majorEastAsia" w:hAnsi="Lucida Console"/>
+          <w:color w:val="0000FF"/>
+        </w:rPr>
+        <w:t xml:space="preserve">&gt; </w:t>
+      </w:r>
+      <w:proofErr w:type="spellStart"/>
+      <w:proofErr w:type="gramStart"/>
+      <w:r>
+        <w:rPr>
+          <w:rStyle w:val="gnvwddmdd3b"/>
+          <w:rFonts w:ascii="Lucida Console" w:eastAsiaTheme="majorEastAsia" w:hAnsi="Lucida Console"/>
+          <w:color w:val="0000FF"/>
+        </w:rPr>
+        <w:t>leveneTest</w:t>
+      </w:r>
+      <w:proofErr w:type="spellEnd"/>
+      <w:r>
+        <w:rPr>
+          <w:rStyle w:val="gnvwddmdd3b"/>
+          <w:rFonts w:ascii="Lucida Console" w:eastAsiaTheme="majorEastAsia" w:hAnsi="Lucida Console"/>
+          <w:color w:val="0000FF"/>
+        </w:rPr>
+        <w:t>(</w:t>
+      </w:r>
+      <w:proofErr w:type="spellStart"/>
+      <w:proofErr w:type="gramEnd"/>
+      <w:r>
+        <w:rPr>
+          <w:rStyle w:val="gnvwddmdd3b"/>
+          <w:rFonts w:ascii="Lucida Console" w:eastAsiaTheme="majorEastAsia" w:hAnsi="Lucida Console"/>
+          <w:color w:val="0000FF"/>
+        </w:rPr>
+        <w:t>log_loy</w:t>
+      </w:r>
+      <w:proofErr w:type="spellEnd"/>
+      <w:r>
+        <w:rPr>
+          <w:rStyle w:val="gnvwddmdd3b"/>
+          <w:rFonts w:ascii="Lucida Console" w:eastAsiaTheme="majorEastAsia" w:hAnsi="Lucida Console"/>
+          <w:color w:val="0000FF"/>
+        </w:rPr>
+        <w:t xml:space="preserve"> ~ Gender,</w:t>
+      </w:r>
+    </w:p>
+    <w:p>
+      <w:pPr>
+        <w:pStyle w:val="HTMLPreformatted"/>
+        <w:shd w:val="clear" w:color="auto" w:fill="FFFFFF"/>
+        <w:wordWrap w:val="0"/>
+        <w:rPr>
+          <w:rStyle w:val="gnvwddmdd3b"/>
+          <w:rFonts w:ascii="Lucida Console" w:eastAsiaTheme="majorEastAsia" w:hAnsi="Lucida Console"/>
+          <w:color w:val="0000FF"/>
+        </w:rPr>
+      </w:pPr>
+      <w:r>
+        <w:rPr>
+          <w:rStyle w:val="gnvwddmde4b"/>
+          <w:rFonts w:ascii="Lucida Console" w:eastAsiaTheme="majorEastAsia" w:hAnsi="Lucida Console"/>
+          <w:color w:val="0000FF"/>
+        </w:rPr>
+        <w:t xml:space="preserve">+ </w:t>
+      </w:r>
+      <w:r>
+        <w:rPr>
+          <w:rStyle w:val="gnvwddmdd3b"/>
+          <w:rFonts w:ascii="Lucida Console" w:eastAsiaTheme="majorEastAsia" w:hAnsi="Lucida Console"/>
+          <w:color w:val="0000FF"/>
+        </w:rPr>
+        <w:t xml:space="preserve">           </w:t>
+      </w:r>
+      <w:proofErr w:type="spellStart"/>
+      <w:r>
+        <w:rPr>
+          <w:rStyle w:val="gnvwddmdd3b"/>
+          <w:rFonts w:ascii="Lucida Console" w:eastAsiaTheme="majorEastAsia" w:hAnsi="Lucida Console"/>
+          <w:color w:val="0000FF"/>
+        </w:rPr>
+        <w:t>center</w:t>
+      </w:r>
+      <w:proofErr w:type="spellEnd"/>
+      <w:r>
+        <w:rPr>
+          <w:rStyle w:val="gnvwddmdd3b"/>
+          <w:rFonts w:ascii="Lucida Console" w:eastAsiaTheme="majorEastAsia" w:hAnsi="Lucida Console"/>
+          <w:color w:val="0000FF"/>
+        </w:rPr>
+        <w:t>=mean,</w:t>
+      </w:r>
+    </w:p>
+    <w:p>
+      <w:pPr>
+        <w:pStyle w:val="HTMLPreformatted"/>
+        <w:shd w:val="clear" w:color="auto" w:fill="FFFFFF"/>
+        <w:wordWrap w:val="0"/>
+        <w:rPr>
+          <w:rStyle w:val="gnvwddmdd3b"/>
+          <w:rFonts w:ascii="Lucida Console" w:eastAsiaTheme="majorEastAsia" w:hAnsi="Lucida Console"/>
+          <w:color w:val="0000FF"/>
+        </w:rPr>
+      </w:pPr>
+      <w:r>
+        <w:rPr>
+          <w:rStyle w:val="gnvwddmde4b"/>
+          <w:rFonts w:ascii="Lucida Console" w:eastAsiaTheme="majorEastAsia" w:hAnsi="Lucida Console"/>
+          <w:color w:val="0000FF"/>
+        </w:rPr>
+        <w:t xml:space="preserve">+ </w:t>
+      </w:r>
+      <w:r>
+        <w:rPr>
+          <w:rStyle w:val="gnvwddmdd3b"/>
+          <w:rFonts w:ascii="Lucida Console" w:eastAsiaTheme="majorEastAsia" w:hAnsi="Lucida Console"/>
+          <w:color w:val="0000FF"/>
+        </w:rPr>
+        <w:t xml:space="preserve">           data=</w:t>
+      </w:r>
+      <w:proofErr w:type="spellStart"/>
+      <w:r>
+        <w:rPr>
+          <w:rStyle w:val="gnvwddmdd3b"/>
+          <w:rFonts w:ascii="Lucida Console" w:eastAsiaTheme="majorEastAsia" w:hAnsi="Lucida Console"/>
+          <w:color w:val="0000FF"/>
+        </w:rPr>
+        <w:t>csibank</w:t>
+      </w:r>
+      <w:proofErr w:type="spellEnd"/>
+      <w:r>
+        <w:rPr>
+          <w:rStyle w:val="gnvwddmdd3b"/>
+          <w:rFonts w:ascii="Lucida Console" w:eastAsiaTheme="majorEastAsia" w:hAnsi="Lucida Console"/>
+          <w:color w:val="0000FF"/>
+        </w:rPr>
+        <w:t>)</w:t>
+      </w:r>
+    </w:p>
+    <w:p>
+      <w:pPr>
+        <w:pStyle w:val="HTMLPreformatted"/>
+        <w:shd w:val="clear" w:color="auto" w:fill="FFFFFF"/>
+        <w:wordWrap w:val="0"/>
+        <w:rPr>
+          <w:rStyle w:val="gnvwddmdn3b"/>
+          <w:rFonts w:ascii="Lucida Console" w:eastAsiaTheme="majorEastAsia" w:hAnsi="Lucida Console"/>
+          <w:color w:val="000000"/>
+          <w:bdr w:val="none" w:sz="0" w:space="0" w:color="auto" w:frame="1"/>
+        </w:rPr>
+      </w:pPr>
+      <w:r>
+        <w:rPr>
+          <w:rStyle w:val="gnvwddmdn3b"/>
+          <w:rFonts w:ascii="Lucida Console" w:eastAsiaTheme="majorEastAsia" w:hAnsi="Lucida Console"/>
+          <w:color w:val="000000"/>
+          <w:bdr w:val="none" w:sz="0" w:space="0" w:color="auto" w:frame="1"/>
+        </w:rPr>
+        <w:t>Levene's Test for Homogeneity of Variance (</w:t>
+      </w:r>
+      <w:proofErr w:type="spellStart"/>
+      <w:r>
+        <w:rPr>
+          <w:rStyle w:val="gnvwddmdn3b"/>
+          <w:rFonts w:ascii="Lucida Console" w:eastAsiaTheme="majorEastAsia" w:hAnsi="Lucida Console"/>
+          <w:color w:val="000000"/>
+          <w:bdr w:val="none" w:sz="0" w:space="0" w:color="auto" w:frame="1"/>
+        </w:rPr>
+        <w:t>center</w:t>
+      </w:r>
+      <w:proofErr w:type="spellEnd"/>
+      <w:r>
+        <w:rPr>
+          <w:rStyle w:val="gnvwddmdn3b"/>
+          <w:rFonts w:ascii="Lucida Console" w:eastAsiaTheme="majorEastAsia" w:hAnsi="Lucida Console"/>
+          <w:color w:val="000000"/>
+          <w:bdr w:val="none" w:sz="0" w:space="0" w:color="auto" w:frame="1"/>
+        </w:rPr>
+        <w:t xml:space="preserve"> = mean)</w:t>
+      </w:r>
+    </w:p>
+    <w:p>
+      <w:pPr>
+        <w:pStyle w:val="HTMLPreformatted"/>
+        <w:shd w:val="clear" w:color="auto" w:fill="FFFFFF"/>
+        <w:wordWrap w:val="0"/>
+        <w:rPr>
+          <w:rStyle w:val="gnvwddmdn3b"/>
+          <w:rFonts w:ascii="Lucida Console" w:eastAsiaTheme="majorEastAsia" w:hAnsi="Lucida Console"/>
+          <w:color w:val="000000"/>
+          <w:bdr w:val="none" w:sz="0" w:space="0" w:color="auto" w:frame="1"/>
+        </w:rPr>
+      </w:pPr>
+      <w:r>
+        <w:rPr>
+          <w:rStyle w:val="gnvwddmdn3b"/>
+          <w:rFonts w:ascii="Lucida Console" w:eastAsiaTheme="majorEastAsia" w:hAnsi="Lucida Console"/>
+          <w:color w:val="000000"/>
+          <w:bdr w:val="none" w:sz="0" w:space="0" w:color="auto" w:frame="1"/>
+        </w:rPr>
+        <w:t xml:space="preserve">        </w:t>
+      </w:r>
+      <w:proofErr w:type="spellStart"/>
+      <w:r>
+        <w:rPr>
+          <w:rStyle w:val="gnvwddmdn3b"/>
+          <w:rFonts w:ascii="Lucida Console" w:eastAsiaTheme="majorEastAsia" w:hAnsi="Lucida Console"/>
+          <w:color w:val="000000"/>
+          <w:bdr w:val="none" w:sz="0" w:space="0" w:color="auto" w:frame="1"/>
+        </w:rPr>
+        <w:t>Df</w:t>
+      </w:r>
+      <w:proofErr w:type="spellEnd"/>
+      <w:r>
+        <w:rPr>
+          <w:rStyle w:val="gnvwddmdn3b"/>
+          <w:rFonts w:ascii="Lucida Console" w:eastAsiaTheme="majorEastAsia" w:hAnsi="Lucida Console"/>
+          <w:color w:val="000000"/>
+          <w:bdr w:val="none" w:sz="0" w:space="0" w:color="auto" w:frame="1"/>
+        </w:rPr>
+        <w:t xml:space="preserve"> F value </w:t>
+      </w:r>
+      <w:proofErr w:type="spellStart"/>
+      <w:r>
+        <w:rPr>
+          <w:rStyle w:val="gnvwddmdn3b"/>
+          <w:rFonts w:ascii="Lucida Console" w:eastAsiaTheme="majorEastAsia" w:hAnsi="Lucida Console"/>
+          <w:color w:val="000000"/>
+          <w:bdr w:val="none" w:sz="0" w:space="0" w:color="auto" w:frame="1"/>
+        </w:rPr>
+        <w:t>Pr</w:t>
+      </w:r>
+      <w:proofErr w:type="spellEnd"/>
+      <w:r>
+        <w:rPr>
+          <w:rStyle w:val="gnvwddmdn3b"/>
+          <w:rFonts w:ascii="Lucida Console" w:eastAsiaTheme="majorEastAsia" w:hAnsi="Lucida Console"/>
+          <w:color w:val="000000"/>
+          <w:bdr w:val="none" w:sz="0" w:space="0" w:color="auto" w:frame="1"/>
+        </w:rPr>
+        <w:t>(&gt;F)</w:t>
+      </w:r>
+    </w:p>
+    <w:p>
+      <w:pPr>
+        <w:pStyle w:val="HTMLPreformatted"/>
+        <w:shd w:val="clear" w:color="auto" w:fill="FFFFFF"/>
+        <w:wordWrap w:val="0"/>
+        <w:rPr>
+          <w:rStyle w:val="gnvwddmdn3b"/>
+          <w:rFonts w:ascii="Lucida Console" w:eastAsiaTheme="majorEastAsia" w:hAnsi="Lucida Console"/>
+          <w:color w:val="000000"/>
+          <w:bdr w:val="none" w:sz="0" w:space="0" w:color="auto" w:frame="1"/>
+        </w:rPr>
+      </w:pPr>
+      <w:r>
+        <w:rPr>
+          <w:rStyle w:val="gnvwddmdn3b"/>
+          <w:rFonts w:ascii="Lucida Console" w:eastAsiaTheme="majorEastAsia" w:hAnsi="Lucida Console"/>
+          <w:color w:val="000000"/>
+          <w:bdr w:val="none" w:sz="0" w:space="0" w:color="auto" w:frame="1"/>
+        </w:rPr>
+        <w:t xml:space="preserve">group    </w:t>
+      </w:r>
+      <w:proofErr w:type="gramStart"/>
+      <w:r>
+        <w:rPr>
+          <w:rStyle w:val="gnvwddmdn3b"/>
+          <w:rFonts w:ascii="Lucida Console" w:eastAsiaTheme="majorEastAsia" w:hAnsi="Lucida Console"/>
+          <w:color w:val="000000"/>
+          <w:bdr w:val="none" w:sz="0" w:space="0" w:color="auto" w:frame="1"/>
+        </w:rPr>
+        <w:t>1  0.4391</w:t>
+      </w:r>
+      <w:proofErr w:type="gramEnd"/>
+      <w:r>
+        <w:rPr>
+          <w:rStyle w:val="gnvwddmdn3b"/>
+          <w:rFonts w:ascii="Lucida Console" w:eastAsiaTheme="majorEastAsia" w:hAnsi="Lucida Console"/>
+          <w:color w:val="000000"/>
+          <w:bdr w:val="none" w:sz="0" w:space="0" w:color="auto" w:frame="1"/>
+        </w:rPr>
+        <w:t xml:space="preserve"> 0.5077</w:t>
+      </w:r>
+    </w:p>
+    <w:p>
+      <w:pPr>
+        <w:pStyle w:val="HTMLPreformatted"/>
+        <w:shd w:val="clear" w:color="auto" w:fill="FFFFFF"/>
+        <w:wordWrap w:val="0"/>
+        <w:rPr>
+          <w:rFonts w:ascii="Lucida Console" w:hAnsi="Lucida Console"/>
+          <w:color w:val="000000"/>
+        </w:rPr>
+      </w:pPr>
+      <w:r>
+        <w:rPr>
+          <w:rStyle w:val="gnvwddmdn3b"/>
+          <w:rFonts w:ascii="Lucida Console" w:eastAsiaTheme="majorEastAsia" w:hAnsi="Lucida Console"/>
+          <w:color w:val="000000"/>
+          <w:bdr w:val="none" w:sz="0" w:space="0" w:color="auto" w:frame="1"/>
+        </w:rPr>
+        <w:t xml:space="preserve">      1705          </w:t>
+      </w:r>
+    </w:p>
+    <w:p/>
+    <w:p/>
+    <w:p/>
+    <w:p>
+      <w:pPr>
+        <w:pStyle w:val="HTMLPreformatted"/>
+        <w:shd w:val="clear" w:color="auto" w:fill="FFFFFF"/>
+        <w:wordWrap w:val="0"/>
+        <w:rPr>
+          <w:rStyle w:val="gnvwddmdn3b"/>
+          <w:rFonts w:ascii="Lucida Console" w:eastAsiaTheme="majorEastAsia" w:hAnsi="Lucida Console"/>
+          <w:color w:val="000000"/>
+          <w:bdr w:val="none" w:sz="0" w:space="0" w:color="auto" w:frame="1"/>
+        </w:rPr>
+      </w:pPr>
+      <w:r>
+        <w:rPr>
+          <w:rStyle w:val="gnvwddmdn3b"/>
+          <w:rFonts w:ascii="Lucida Console" w:eastAsiaTheme="majorEastAsia" w:hAnsi="Lucida Console"/>
+          <w:color w:val="000000"/>
+          <w:bdr w:val="none" w:sz="0" w:space="0" w:color="auto" w:frame="1"/>
+        </w:rPr>
+        <w:tab/>
+        <w:t>Two Sample t-test</w:t>
+      </w:r>
+    </w:p>
+    <w:p>
+      <w:pPr>
+        <w:pStyle w:val="HTMLPreformatted"/>
+        <w:shd w:val="clear" w:color="auto" w:fill="FFFFFF"/>
+        <w:wordWrap w:val="0"/>
+        <w:rPr>
+          <w:rStyle w:val="gnvwddmdn3b"/>
+          <w:rFonts w:ascii="Lucida Console" w:eastAsiaTheme="majorEastAsia" w:hAnsi="Lucida Console"/>
+          <w:color w:val="000000"/>
+          <w:bdr w:val="none" w:sz="0" w:space="0" w:color="auto" w:frame="1"/>
+        </w:rPr>
+      </w:pPr>
+    </w:p>
+    <w:p>
+      <w:pPr>
+        <w:pStyle w:val="HTMLPreformatted"/>
+        <w:shd w:val="clear" w:color="auto" w:fill="FFFFFF"/>
+        <w:wordWrap w:val="0"/>
+        <w:rPr>
+          <w:rStyle w:val="gnvwddmdn3b"/>
+          <w:rFonts w:ascii="Lucida Console" w:eastAsiaTheme="majorEastAsia" w:hAnsi="Lucida Console"/>
+          <w:color w:val="000000"/>
+          <w:bdr w:val="none" w:sz="0" w:space="0" w:color="auto" w:frame="1"/>
+        </w:rPr>
+      </w:pPr>
+      <w:r>
+        <w:rPr>
+          <w:rStyle w:val="gnvwddmdn3b"/>
+          <w:rFonts w:ascii="Lucida Console" w:eastAsiaTheme="majorEastAsia" w:hAnsi="Lucida Console"/>
+          <w:color w:val="000000"/>
+          <w:bdr w:val="none" w:sz="0" w:space="0" w:color="auto" w:frame="1"/>
+        </w:rPr>
+        <w:t xml:space="preserve">data:  </w:t>
+      </w:r>
+      <w:proofErr w:type="spellStart"/>
+      <w:r>
+        <w:rPr>
+          <w:rStyle w:val="gnvwddmdn3b"/>
+          <w:rFonts w:ascii="Lucida Console" w:eastAsiaTheme="majorEastAsia" w:hAnsi="Lucida Console"/>
+          <w:color w:val="000000"/>
+          <w:bdr w:val="none" w:sz="0" w:space="0" w:color="auto" w:frame="1"/>
+        </w:rPr>
+        <w:t>log_loy</w:t>
+      </w:r>
+      <w:proofErr w:type="spellEnd"/>
+      <w:r>
+        <w:rPr>
+          <w:rStyle w:val="gnvwddmdn3b"/>
+          <w:rFonts w:ascii="Lucida Console" w:eastAsiaTheme="majorEastAsia" w:hAnsi="Lucida Console"/>
+          <w:color w:val="000000"/>
+          <w:bdr w:val="none" w:sz="0" w:space="0" w:color="auto" w:frame="1"/>
+        </w:rPr>
+        <w:t xml:space="preserve"> by Gender</w:t>
+      </w:r>
+    </w:p>
+    <w:p>
+      <w:pPr>
+        <w:pStyle w:val="HTMLPreformatted"/>
+        <w:shd w:val="clear" w:color="auto" w:fill="FFFFFF"/>
+        <w:wordWrap w:val="0"/>
+        <w:rPr>
+          <w:rStyle w:val="gnvwddmdn3b"/>
+          <w:rFonts w:ascii="Lucida Console" w:eastAsiaTheme="majorEastAsia" w:hAnsi="Lucida Console"/>
+          <w:color w:val="000000"/>
+          <w:bdr w:val="none" w:sz="0" w:space="0" w:color="auto" w:frame="1"/>
+        </w:rPr>
+      </w:pPr>
+      <w:r>
+        <w:rPr>
+          <w:rStyle w:val="gnvwddmdn3b"/>
+          <w:rFonts w:ascii="Lucida Console" w:eastAsiaTheme="majorEastAsia" w:hAnsi="Lucida Console"/>
+          <w:color w:val="000000"/>
+          <w:bdr w:val="none" w:sz="0" w:space="0" w:color="auto" w:frame="1"/>
+        </w:rPr>
+        <w:t xml:space="preserve">t = 0.11149, </w:t>
+      </w:r>
+      <w:proofErr w:type="spellStart"/>
+      <w:r>
+        <w:rPr>
+          <w:rStyle w:val="gnvwddmdn3b"/>
+          <w:rFonts w:ascii="Lucida Console" w:eastAsiaTheme="majorEastAsia" w:hAnsi="Lucida Console"/>
+          <w:color w:val="000000"/>
+          <w:bdr w:val="none" w:sz="0" w:space="0" w:color="auto" w:frame="1"/>
+        </w:rPr>
+        <w:t>df</w:t>
+      </w:r>
+      <w:proofErr w:type="spellEnd"/>
+      <w:r>
+        <w:rPr>
+          <w:rStyle w:val="gnvwddmdn3b"/>
+          <w:rFonts w:ascii="Lucida Console" w:eastAsiaTheme="majorEastAsia" w:hAnsi="Lucida Console"/>
+          <w:color w:val="000000"/>
+          <w:bdr w:val="none" w:sz="0" w:space="0" w:color="auto" w:frame="1"/>
+        </w:rPr>
+        <w:t xml:space="preserve"> = 1705, p-value = 0.9112</w:t>
+      </w:r>
+    </w:p>
+    <w:p>
+      <w:pPr>
+        <w:pStyle w:val="HTMLPreformatted"/>
+        <w:shd w:val="clear" w:color="auto" w:fill="FFFFFF"/>
+        <w:wordWrap w:val="0"/>
+        <w:rPr>
+          <w:rStyle w:val="gnvwddmdn3b"/>
+          <w:rFonts w:ascii="Lucida Console" w:eastAsiaTheme="majorEastAsia" w:hAnsi="Lucida Console"/>
+          <w:color w:val="000000"/>
+          <w:bdr w:val="none" w:sz="0" w:space="0" w:color="auto" w:frame="1"/>
+        </w:rPr>
+      </w:pPr>
+      <w:r>
+        <w:rPr>
+          <w:rStyle w:val="gnvwddmdn3b"/>
+          <w:rFonts w:ascii="Lucida Console" w:eastAsiaTheme="majorEastAsia" w:hAnsi="Lucida Console"/>
+          <w:color w:val="000000"/>
+          <w:bdr w:val="none" w:sz="0" w:space="0" w:color="auto" w:frame="1"/>
+        </w:rPr>
+        <w:t xml:space="preserve">alternative hypothesis: true difference in means between group Female and group Male is not equal to </w:t>
+      </w:r>
+      <w:proofErr w:type="gramStart"/>
+      <w:r>
+        <w:rPr>
+          <w:rStyle w:val="gnvwddmdn3b"/>
+          <w:rFonts w:ascii="Lucida Console" w:eastAsiaTheme="majorEastAsia" w:hAnsi="Lucida Console"/>
+          <w:color w:val="000000"/>
+          <w:bdr w:val="none" w:sz="0" w:space="0" w:color="auto" w:frame="1"/>
+        </w:rPr>
+        <w:t>0</w:t>
+      </w:r>
+      <w:proofErr w:type="gramEnd"/>
+    </w:p>
+    <w:p>
+      <w:pPr>
+        <w:pStyle w:val="HTMLPreformatted"/>
+        <w:shd w:val="clear" w:color="auto" w:fill="FFFFFF"/>
+        <w:wordWrap w:val="0"/>
+        <w:rPr>
+          <w:rStyle w:val="gnvwddmdn3b"/>
+          <w:rFonts w:ascii="Lucida Console" w:eastAsiaTheme="majorEastAsia" w:hAnsi="Lucida Console"/>
+          <w:color w:val="000000"/>
+          <w:bdr w:val="none" w:sz="0" w:space="0" w:color="auto" w:frame="1"/>
+        </w:rPr>
+      </w:pPr>
+      <w:r>
+        <w:rPr>
+          <w:rStyle w:val="gnvwddmdn3b"/>
+          <w:rFonts w:ascii="Lucida Console" w:eastAsiaTheme="majorEastAsia" w:hAnsi="Lucida Console"/>
+          <w:color w:val="000000"/>
+          <w:bdr w:val="none" w:sz="0" w:space="0" w:color="auto" w:frame="1"/>
+        </w:rPr>
+        <w:t>95 percent confidence interval:</w:t>
+      </w:r>
+    </w:p>
+    <w:p>
+      <w:pPr>
+        <w:pStyle w:val="HTMLPreformatted"/>
+        <w:shd w:val="clear" w:color="auto" w:fill="FFFFFF"/>
+        <w:wordWrap w:val="0"/>
+        <w:rPr>
+          <w:rStyle w:val="gnvwddmdn3b"/>
+          <w:rFonts w:ascii="Lucida Console" w:eastAsiaTheme="majorEastAsia" w:hAnsi="Lucida Console"/>
+          <w:color w:val="000000"/>
+          <w:bdr w:val="none" w:sz="0" w:space="0" w:color="auto" w:frame="1"/>
+        </w:rPr>
+      </w:pPr>
+      <w:r>
+        <w:rPr>
+          <w:rStyle w:val="gnvwddmdn3b"/>
+          <w:rFonts w:ascii="Lucida Console" w:eastAsiaTheme="majorEastAsia" w:hAnsi="Lucida Console"/>
+          <w:color w:val="000000"/>
+          <w:bdr w:val="none" w:sz="0" w:space="0" w:color="auto" w:frame="1"/>
+        </w:rPr>
+        <w:t xml:space="preserve"> -0.</w:t>
+      </w:r>
+      <w:proofErr w:type="gramStart"/>
+      <w:r>
+        <w:rPr>
+          <w:rStyle w:val="gnvwddmdn3b"/>
+          <w:rFonts w:ascii="Lucida Console" w:eastAsiaTheme="majorEastAsia" w:hAnsi="Lucida Console"/>
+          <w:color w:val="000000"/>
+          <w:bdr w:val="none" w:sz="0" w:space="0" w:color="auto" w:frame="1"/>
+        </w:rPr>
+        <w:t>03869069  0.04335420</w:t>
+      </w:r>
+      <w:proofErr w:type="gramEnd"/>
+    </w:p>
+    <w:p>
+      <w:pPr>
+        <w:pStyle w:val="HTMLPreformatted"/>
+        <w:shd w:val="clear" w:color="auto" w:fill="FFFFFF"/>
+        <w:wordWrap w:val="0"/>
+        <w:rPr>
+          <w:rStyle w:val="gnvwddmdn3b"/>
+          <w:rFonts w:ascii="Lucida Console" w:eastAsiaTheme="majorEastAsia" w:hAnsi="Lucida Console"/>
+          <w:color w:val="000000"/>
+          <w:bdr w:val="none" w:sz="0" w:space="0" w:color="auto" w:frame="1"/>
+        </w:rPr>
+      </w:pPr>
+      <w:r>
+        <w:rPr>
+          <w:rStyle w:val="gnvwddmdn3b"/>
+          <w:rFonts w:ascii="Lucida Console" w:eastAsiaTheme="majorEastAsia" w:hAnsi="Lucida Console"/>
+          <w:color w:val="000000"/>
+          <w:bdr w:val="none" w:sz="0" w:space="0" w:color="auto" w:frame="1"/>
+        </w:rPr>
+        <w:t>sample estimates:</w:t>
+      </w:r>
+    </w:p>
+    <w:p>
+      <w:pPr>
+        <w:pStyle w:val="HTMLPreformatted"/>
+        <w:shd w:val="clear" w:color="auto" w:fill="FFFFFF"/>
+        <w:wordWrap w:val="0"/>
+        <w:rPr>
+          <w:rStyle w:val="gnvwddmdn3b"/>
+          <w:rFonts w:ascii="Lucida Console" w:eastAsiaTheme="majorEastAsia" w:hAnsi="Lucida Console"/>
+          <w:color w:val="000000"/>
+          <w:bdr w:val="none" w:sz="0" w:space="0" w:color="auto" w:frame="1"/>
+        </w:rPr>
+      </w:pPr>
+      <w:r>
+        <w:rPr>
+          <w:rStyle w:val="gnvwddmdn3b"/>
+          <w:rFonts w:ascii="Lucida Console" w:eastAsiaTheme="majorEastAsia" w:hAnsi="Lucida Console"/>
+          <w:color w:val="000000"/>
+          <w:bdr w:val="none" w:sz="0" w:space="0" w:color="auto" w:frame="1"/>
+        </w:rPr>
+        <w:t xml:space="preserve">mean in group Female   mean in group </w:t>
+      </w:r>
+      <w:proofErr w:type="gramStart"/>
+      <w:r>
+        <w:rPr>
+          <w:rStyle w:val="gnvwddmdn3b"/>
+          <w:rFonts w:ascii="Lucida Console" w:eastAsiaTheme="majorEastAsia" w:hAnsi="Lucida Console"/>
+          <w:color w:val="000000"/>
+          <w:bdr w:val="none" w:sz="0" w:space="0" w:color="auto" w:frame="1"/>
+        </w:rPr>
+        <w:t>Male</w:t>
+      </w:r>
+      <w:proofErr w:type="gramEnd"/>
+      <w:r>
+        <w:rPr>
+          <w:rStyle w:val="gnvwddmdn3b"/>
+          <w:rFonts w:ascii="Lucida Console" w:eastAsiaTheme="majorEastAsia" w:hAnsi="Lucida Console"/>
+          <w:color w:val="000000"/>
+          <w:bdr w:val="none" w:sz="0" w:space="0" w:color="auto" w:frame="1"/>
+        </w:rPr>
+        <w:t xml:space="preserve"> </w:t>
+      </w:r>
+    </w:p>
+    <w:p>
+      <w:pPr>
+        <w:pStyle w:val="HTMLPreformatted"/>
+        <w:shd w:val="clear" w:color="auto" w:fill="FFFFFF"/>
+        <w:wordWrap w:val="0"/>
+        <w:rPr>
+          <w:rFonts w:ascii="Lucida Console" w:hAnsi="Lucida Console"/>
+          <w:color w:val="000000"/>
+        </w:rPr>
+      </w:pPr>
+      <w:r>
+        <w:rPr>
+          <w:rStyle w:val="gnvwddmdn3b"/>
+          <w:rFonts w:ascii="Lucida Console" w:eastAsiaTheme="majorEastAsia" w:hAnsi="Lucida Console"/>
+          <w:color w:val="000000"/>
+          <w:bdr w:val="none" w:sz="0" w:space="0" w:color="auto" w:frame="1"/>
+        </w:rPr>
+        <w:t xml:space="preserve">            2.002482             2.000150 </w:t>
+      </w:r>
+    </w:p>
+    <w:p/>
+    <w:p>
+      <w:pPr>
+        <w:spacing w:after="240" w:line="240" w:lineRule="auto"/>
+        <w:jc w:val="both"/>
+        <w:rPr>
+          <w:rFonts w:ascii="Times New Roman" w:eastAsia="Times New Roman" w:hAnsi="Times New Roman" w:cs="Times New Roman"/>
+          <w:kern w:val="0"/>
+          <w:sz w:val="24"/>
+          <w:szCs w:val="24"/>
+          <w:lang w:eastAsia="en-150"/>
+          <w14:ligatures w14:val="none"/>
+        </w:rPr>
+      </w:pPr>
+      <w:r>
+        <w:rPr>
+          <w:rFonts w:ascii="Arial" w:eastAsia="Times New Roman" w:hAnsi="Arial" w:cs="Arial"/>
+          <w:color w:val="595959"/>
+          <w:kern w:val="0"/>
+          <w:sz w:val="24"/>
+          <w:szCs w:val="24"/>
+          <w:lang w:eastAsia="en-150"/>
+          <w14:ligatures w14:val="none"/>
+        </w:rPr>
+        <w:t xml:space="preserve">Από </w:t>
+      </w:r>
+      <w:proofErr w:type="spellStart"/>
+      <w:r>
+        <w:rPr>
+          <w:rFonts w:ascii="Arial" w:eastAsia="Times New Roman" w:hAnsi="Arial" w:cs="Arial"/>
+          <w:color w:val="595959"/>
+          <w:kern w:val="0"/>
+          <w:sz w:val="24"/>
+          <w:szCs w:val="24"/>
+          <w:lang w:eastAsia="en-150"/>
+          <w14:ligatures w14:val="none"/>
+        </w:rPr>
+        <w:t>τον</w:t>
+      </w:r>
+      <w:proofErr w:type="spellEnd"/>
+      <w:r>
+        <w:rPr>
+          <w:rFonts w:ascii="Arial" w:eastAsia="Times New Roman" w:hAnsi="Arial" w:cs="Arial"/>
+          <w:color w:val="595959"/>
+          <w:kern w:val="0"/>
+          <w:sz w:val="24"/>
+          <w:szCs w:val="24"/>
+          <w:lang w:eastAsia="en-150"/>
+          <w14:ligatures w14:val="none"/>
+        </w:rPr>
+        <w:t xml:space="preserve"> </w:t>
+      </w:r>
+      <w:proofErr w:type="spellStart"/>
+      <w:r>
+        <w:rPr>
+          <w:rFonts w:ascii="Arial" w:eastAsia="Times New Roman" w:hAnsi="Arial" w:cs="Arial"/>
+          <w:color w:val="595959"/>
+          <w:kern w:val="0"/>
+          <w:sz w:val="24"/>
+          <w:szCs w:val="24"/>
+          <w:lang w:eastAsia="en-150"/>
+          <w14:ligatures w14:val="none"/>
+        </w:rPr>
+        <w:t>έλεγχο</w:t>
+      </w:r>
+      <w:proofErr w:type="spellEnd"/>
+      <w:r>
+        <w:rPr>
+          <w:rFonts w:ascii="Arial" w:eastAsia="Times New Roman" w:hAnsi="Arial" w:cs="Arial"/>
+          <w:color w:val="595959"/>
+          <w:kern w:val="0"/>
+          <w:sz w:val="24"/>
+          <w:szCs w:val="24"/>
+          <w:lang w:eastAsia="en-150"/>
+          <w14:ligatures w14:val="none"/>
+        </w:rPr>
+        <w:t xml:space="preserve"> t-test </w:t>
+      </w:r>
+      <w:proofErr w:type="spellStart"/>
+      <w:r>
+        <w:rPr>
+          <w:rFonts w:ascii="Arial" w:eastAsia="Times New Roman" w:hAnsi="Arial" w:cs="Arial"/>
+          <w:color w:val="595959"/>
+          <w:kern w:val="0"/>
+          <w:sz w:val="24"/>
+          <w:szCs w:val="24"/>
+          <w:lang w:eastAsia="en-150"/>
+          <w14:ligatures w14:val="none"/>
+        </w:rPr>
+        <w:t>γι</w:t>
+      </w:r>
+      <w:proofErr w:type="spellEnd"/>
+      <w:r>
+        <w:rPr>
+          <w:rFonts w:ascii="Arial" w:eastAsia="Times New Roman" w:hAnsi="Arial" w:cs="Arial"/>
+          <w:color w:val="595959"/>
+          <w:kern w:val="0"/>
+          <w:sz w:val="24"/>
+          <w:szCs w:val="24"/>
+          <w:lang w:eastAsia="en-150"/>
+          <w14:ligatures w14:val="none"/>
+        </w:rPr>
+        <w:t xml:space="preserve">α </w:t>
+      </w:r>
+      <w:proofErr w:type="spellStart"/>
+      <w:r>
+        <w:rPr>
+          <w:rFonts w:ascii="Arial" w:eastAsia="Times New Roman" w:hAnsi="Arial" w:cs="Arial"/>
+          <w:color w:val="595959"/>
+          <w:kern w:val="0"/>
+          <w:sz w:val="24"/>
+          <w:szCs w:val="24"/>
+          <w:lang w:eastAsia="en-150"/>
+          <w14:ligatures w14:val="none"/>
+        </w:rPr>
+        <w:t>δύο</w:t>
+      </w:r>
+      <w:proofErr w:type="spellEnd"/>
+      <w:r>
+        <w:rPr>
+          <w:rFonts w:ascii="Arial" w:eastAsia="Times New Roman" w:hAnsi="Arial" w:cs="Arial"/>
+          <w:color w:val="595959"/>
+          <w:kern w:val="0"/>
+          <w:sz w:val="24"/>
+          <w:szCs w:val="24"/>
+          <w:lang w:eastAsia="en-150"/>
+          <w14:ligatures w14:val="none"/>
+        </w:rPr>
+        <w:t xml:space="preserve"> α</w:t>
+      </w:r>
+      <w:proofErr w:type="spellStart"/>
+      <w:r>
+        <w:rPr>
+          <w:rFonts w:ascii="Arial" w:eastAsia="Times New Roman" w:hAnsi="Arial" w:cs="Arial"/>
+          <w:color w:val="595959"/>
+          <w:kern w:val="0"/>
+          <w:sz w:val="24"/>
+          <w:szCs w:val="24"/>
+          <w:lang w:eastAsia="en-150"/>
+          <w14:ligatures w14:val="none"/>
+        </w:rPr>
+        <w:t>νεξάρτητες</w:t>
+      </w:r>
+      <w:proofErr w:type="spellEnd"/>
+      <w:r>
+        <w:rPr>
+          <w:rFonts w:ascii="Arial" w:eastAsia="Times New Roman" w:hAnsi="Arial" w:cs="Arial"/>
+          <w:color w:val="595959"/>
+          <w:kern w:val="0"/>
+          <w:sz w:val="24"/>
+          <w:szCs w:val="24"/>
+          <w:lang w:eastAsia="en-150"/>
+          <w14:ligatures w14:val="none"/>
+        </w:rPr>
+        <w:t xml:space="preserve"> </w:t>
+      </w:r>
+      <w:proofErr w:type="spellStart"/>
+      <w:r>
+        <w:rPr>
+          <w:rFonts w:ascii="Arial" w:eastAsia="Times New Roman" w:hAnsi="Arial" w:cs="Arial"/>
+          <w:color w:val="595959"/>
+          <w:kern w:val="0"/>
+          <w:sz w:val="24"/>
+          <w:szCs w:val="24"/>
+          <w:lang w:eastAsia="en-150"/>
+          <w14:ligatures w14:val="none"/>
+        </w:rPr>
+        <w:t>μετ</w:t>
+      </w:r>
+      <w:proofErr w:type="spellEnd"/>
+      <w:r>
+        <w:rPr>
+          <w:rFonts w:ascii="Arial" w:eastAsia="Times New Roman" w:hAnsi="Arial" w:cs="Arial"/>
+          <w:color w:val="595959"/>
+          <w:kern w:val="0"/>
+          <w:sz w:val="24"/>
+          <w:szCs w:val="24"/>
+          <w:lang w:eastAsia="en-150"/>
+          <w14:ligatures w14:val="none"/>
+        </w:rPr>
+        <w:t>αβλητές επιβεβα</w:t>
+      </w:r>
+      <w:proofErr w:type="spellStart"/>
+      <w:r>
+        <w:rPr>
+          <w:rFonts w:ascii="Arial" w:eastAsia="Times New Roman" w:hAnsi="Arial" w:cs="Arial"/>
+          <w:color w:val="595959"/>
+          <w:kern w:val="0"/>
+          <w:sz w:val="24"/>
+          <w:szCs w:val="24"/>
+          <w:lang w:eastAsia="en-150"/>
+          <w14:ligatures w14:val="none"/>
+        </w:rPr>
+        <w:t>ιώνετ</w:t>
+      </w:r>
+      <w:proofErr w:type="spellEnd"/>
+      <w:r>
+        <w:rPr>
+          <w:rFonts w:ascii="Arial" w:eastAsia="Times New Roman" w:hAnsi="Arial" w:cs="Arial"/>
+          <w:color w:val="595959"/>
+          <w:kern w:val="0"/>
+          <w:sz w:val="24"/>
+          <w:szCs w:val="24"/>
+          <w:lang w:eastAsia="en-150"/>
+          <w14:ligatures w14:val="none"/>
+        </w:rPr>
+        <w:t>αι η υπ</w:t>
+      </w:r>
+      <w:proofErr w:type="spellStart"/>
+      <w:r>
+        <w:rPr>
+          <w:rFonts w:ascii="Arial" w:eastAsia="Times New Roman" w:hAnsi="Arial" w:cs="Arial"/>
+          <w:color w:val="595959"/>
+          <w:kern w:val="0"/>
+          <w:sz w:val="24"/>
+          <w:szCs w:val="24"/>
+          <w:lang w:eastAsia="en-150"/>
+          <w14:ligatures w14:val="none"/>
+        </w:rPr>
+        <w:t>όθεση</w:t>
+      </w:r>
+      <w:proofErr w:type="spellEnd"/>
+      <w:r>
+        <w:rPr>
+          <w:rFonts w:ascii="Arial" w:eastAsia="Times New Roman" w:hAnsi="Arial" w:cs="Arial"/>
+          <w:color w:val="595959"/>
+          <w:kern w:val="0"/>
+          <w:sz w:val="24"/>
+          <w:szCs w:val="24"/>
+          <w:lang w:eastAsia="en-150"/>
+          <w14:ligatures w14:val="none"/>
+        </w:rPr>
+        <w:t xml:space="preserve"> </w:t>
+      </w:r>
+      <w:proofErr w:type="spellStart"/>
+      <w:r>
+        <w:rPr>
+          <w:rFonts w:ascii="Arial" w:eastAsia="Times New Roman" w:hAnsi="Arial" w:cs="Arial"/>
+          <w:color w:val="595959"/>
+          <w:kern w:val="0"/>
+          <w:sz w:val="24"/>
+          <w:szCs w:val="24"/>
+          <w:lang w:eastAsia="en-150"/>
+          <w14:ligatures w14:val="none"/>
+        </w:rPr>
+        <w:t>ισότητ</w:t>
+      </w:r>
+      <w:proofErr w:type="spellEnd"/>
+      <w:r>
+        <w:rPr>
+          <w:rFonts w:ascii="Arial" w:eastAsia="Times New Roman" w:hAnsi="Arial" w:cs="Arial"/>
+          <w:color w:val="595959"/>
+          <w:kern w:val="0"/>
+          <w:sz w:val="24"/>
+          <w:szCs w:val="24"/>
+          <w:lang w:eastAsia="en-150"/>
+          <w14:ligatures w14:val="none"/>
+        </w:rPr>
+        <w:t>ας:</w:t>
+      </w:r>
+    </w:p>
+    <w:p>
+      <w:pPr>
+        <w:spacing w:after="0" w:line="240" w:lineRule="auto"/>
+        <w:jc w:val="both"/>
+        <w:rPr>
+          <w:rFonts w:ascii="Times New Roman" w:eastAsia="Times New Roman" w:hAnsi="Times New Roman" w:cs="Times New Roman"/>
+          <w:kern w:val="0"/>
+          <w:sz w:val="24"/>
+          <w:szCs w:val="24"/>
+          <w:lang w:eastAsia="en-150"/>
+          <w14:ligatures w14:val="none"/>
+        </w:rPr>
+      </w:pPr>
+    </w:p>
+    <w:p>
+      <w:pPr>
+        <w:spacing w:after="240" w:line="240" w:lineRule="auto"/>
+        <w:jc w:val="both"/>
+        <w:rPr>
+          <w:rFonts w:ascii="Times New Roman" w:eastAsia="Times New Roman" w:hAnsi="Times New Roman" w:cs="Times New Roman"/>
+          <w:kern w:val="0"/>
+          <w:sz w:val="24"/>
+          <w:szCs w:val="24"/>
+          <w:lang w:eastAsia="en-150"/>
+          <w14:ligatures w14:val="none"/>
+        </w:rPr>
+      </w:pPr>
+      <w:r>
+        <w:rPr>
+          <w:rFonts w:ascii="Arial" w:eastAsia="Times New Roman" w:hAnsi="Arial" w:cs="Arial"/>
+          <w:b/>
+          <w:bCs/>
+          <w:color w:val="595959"/>
+          <w:kern w:val="0"/>
+          <w:sz w:val="24"/>
+          <w:szCs w:val="24"/>
+          <w:lang w:eastAsia="en-150"/>
+          <w14:ligatures w14:val="none"/>
+        </w:rPr>
+        <w:t xml:space="preserve">Ο </w:t>
+      </w:r>
+      <w:proofErr w:type="spellStart"/>
+      <w:r>
+        <w:rPr>
+          <w:rFonts w:ascii="Arial" w:eastAsia="Times New Roman" w:hAnsi="Arial" w:cs="Arial"/>
+          <w:b/>
+          <w:bCs/>
+          <w:color w:val="595959"/>
+          <w:kern w:val="0"/>
+          <w:sz w:val="24"/>
+          <w:szCs w:val="24"/>
+          <w:lang w:eastAsia="en-150"/>
+          <w14:ligatures w14:val="none"/>
+        </w:rPr>
+        <w:t>έλεγχος</w:t>
+      </w:r>
+      <w:proofErr w:type="spellEnd"/>
+      <w:r>
+        <w:rPr>
+          <w:rFonts w:ascii="Arial" w:eastAsia="Times New Roman" w:hAnsi="Arial" w:cs="Arial"/>
+          <w:b/>
+          <w:bCs/>
+          <w:color w:val="595959"/>
+          <w:kern w:val="0"/>
+          <w:sz w:val="24"/>
+          <w:szCs w:val="24"/>
+          <w:lang w:eastAsia="en-150"/>
+          <w14:ligatures w14:val="none"/>
+        </w:rPr>
+        <w:t xml:space="preserve"> t-test </w:t>
+      </w:r>
+      <w:proofErr w:type="spellStart"/>
+      <w:r>
+        <w:rPr>
+          <w:rFonts w:ascii="Arial" w:eastAsia="Times New Roman" w:hAnsi="Arial" w:cs="Arial"/>
+          <w:b/>
+          <w:bCs/>
+          <w:color w:val="595959"/>
+          <w:kern w:val="0"/>
+          <w:sz w:val="24"/>
+          <w:szCs w:val="24"/>
+          <w:lang w:eastAsia="en-150"/>
+          <w14:ligatures w14:val="none"/>
+        </w:rPr>
+        <w:t>γι</w:t>
+      </w:r>
+      <w:proofErr w:type="spellEnd"/>
+      <w:r>
+        <w:rPr>
+          <w:rFonts w:ascii="Arial" w:eastAsia="Times New Roman" w:hAnsi="Arial" w:cs="Arial"/>
+          <w:b/>
+          <w:bCs/>
+          <w:color w:val="595959"/>
+          <w:kern w:val="0"/>
+          <w:sz w:val="24"/>
+          <w:szCs w:val="24"/>
+          <w:lang w:eastAsia="en-150"/>
+          <w14:ligatures w14:val="none"/>
+        </w:rPr>
+        <w:t xml:space="preserve">α </w:t>
+      </w:r>
+      <w:proofErr w:type="spellStart"/>
+      <w:r>
+        <w:rPr>
+          <w:rFonts w:ascii="Arial" w:eastAsia="Times New Roman" w:hAnsi="Arial" w:cs="Arial"/>
+          <w:b/>
+          <w:bCs/>
+          <w:color w:val="595959"/>
+          <w:kern w:val="0"/>
+          <w:sz w:val="24"/>
+          <w:szCs w:val="24"/>
+          <w:lang w:eastAsia="en-150"/>
+          <w14:ligatures w14:val="none"/>
+        </w:rPr>
+        <w:t>δύο</w:t>
+      </w:r>
+      <w:proofErr w:type="spellEnd"/>
+      <w:r>
+        <w:rPr>
+          <w:rFonts w:ascii="Arial" w:eastAsia="Times New Roman" w:hAnsi="Arial" w:cs="Arial"/>
+          <w:b/>
+          <w:bCs/>
+          <w:color w:val="595959"/>
+          <w:kern w:val="0"/>
+          <w:sz w:val="24"/>
+          <w:szCs w:val="24"/>
+          <w:lang w:eastAsia="en-150"/>
+          <w14:ligatures w14:val="none"/>
+        </w:rPr>
+        <w:t xml:space="preserve"> α</w:t>
+      </w:r>
+      <w:proofErr w:type="spellStart"/>
+      <w:r>
+        <w:rPr>
+          <w:rFonts w:ascii="Arial" w:eastAsia="Times New Roman" w:hAnsi="Arial" w:cs="Arial"/>
+          <w:b/>
+          <w:bCs/>
+          <w:color w:val="595959"/>
+          <w:kern w:val="0"/>
+          <w:sz w:val="24"/>
+          <w:szCs w:val="24"/>
+          <w:lang w:eastAsia="en-150"/>
+          <w14:ligatures w14:val="none"/>
+        </w:rPr>
+        <w:t>νεξάρτητους</w:t>
+      </w:r>
+      <w:proofErr w:type="spellEnd"/>
+      <w:r>
+        <w:rPr>
+          <w:rFonts w:ascii="Arial" w:eastAsia="Times New Roman" w:hAnsi="Arial" w:cs="Arial"/>
+          <w:b/>
+          <w:bCs/>
+          <w:color w:val="595959"/>
+          <w:kern w:val="0"/>
+          <w:sz w:val="24"/>
+          <w:szCs w:val="24"/>
+          <w:lang w:eastAsia="en-150"/>
+          <w14:ligatures w14:val="none"/>
+        </w:rPr>
+        <w:t xml:space="preserve"> π</w:t>
+      </w:r>
+      <w:proofErr w:type="spellStart"/>
+      <w:r>
+        <w:rPr>
+          <w:rFonts w:ascii="Arial" w:eastAsia="Times New Roman" w:hAnsi="Arial" w:cs="Arial"/>
+          <w:b/>
+          <w:bCs/>
+          <w:color w:val="595959"/>
+          <w:kern w:val="0"/>
+          <w:sz w:val="24"/>
+          <w:szCs w:val="24"/>
+          <w:lang w:eastAsia="en-150"/>
+          <w14:ligatures w14:val="none"/>
+        </w:rPr>
+        <w:t>ληθυσμούς</w:t>
+      </w:r>
+      <w:proofErr w:type="spellEnd"/>
+      <w:r>
+        <w:rPr>
+          <w:rFonts w:ascii="Arial" w:eastAsia="Times New Roman" w:hAnsi="Arial" w:cs="Arial"/>
+          <w:b/>
+          <w:bCs/>
+          <w:color w:val="595959"/>
+          <w:kern w:val="0"/>
+          <w:sz w:val="24"/>
+          <w:szCs w:val="24"/>
+          <w:lang w:eastAsia="en-150"/>
+          <w14:ligatures w14:val="none"/>
+        </w:rPr>
+        <w:t xml:space="preserve"> </w:t>
+      </w:r>
+      <w:proofErr w:type="spellStart"/>
+      <w:r>
+        <w:rPr>
+          <w:rFonts w:ascii="Arial" w:eastAsia="Times New Roman" w:hAnsi="Arial" w:cs="Arial"/>
+          <w:b/>
+          <w:bCs/>
+          <w:color w:val="595959"/>
+          <w:kern w:val="0"/>
+          <w:sz w:val="24"/>
+          <w:szCs w:val="24"/>
+          <w:lang w:eastAsia="en-150"/>
+          <w14:ligatures w14:val="none"/>
+        </w:rPr>
+        <w:t>δεν</w:t>
+      </w:r>
+      <w:proofErr w:type="spellEnd"/>
+      <w:r>
+        <w:rPr>
+          <w:rFonts w:ascii="Arial" w:eastAsia="Times New Roman" w:hAnsi="Arial" w:cs="Arial"/>
+          <w:b/>
+          <w:bCs/>
+          <w:color w:val="595959"/>
+          <w:kern w:val="0"/>
+          <w:sz w:val="24"/>
+          <w:szCs w:val="24"/>
+          <w:lang w:eastAsia="en-150"/>
+          <w14:ligatures w14:val="none"/>
+        </w:rPr>
+        <w:t xml:space="preserve"> φα</w:t>
+      </w:r>
+      <w:proofErr w:type="spellStart"/>
+      <w:r>
+        <w:rPr>
+          <w:rFonts w:ascii="Arial" w:eastAsia="Times New Roman" w:hAnsi="Arial" w:cs="Arial"/>
+          <w:b/>
+          <w:bCs/>
+          <w:color w:val="595959"/>
+          <w:kern w:val="0"/>
+          <w:sz w:val="24"/>
+          <w:szCs w:val="24"/>
+          <w:lang w:eastAsia="en-150"/>
+          <w14:ligatures w14:val="none"/>
+        </w:rPr>
+        <w:t>νέρωσε</w:t>
+      </w:r>
+      <w:proofErr w:type="spellEnd"/>
+      <w:r>
+        <w:rPr>
+          <w:rFonts w:ascii="Arial" w:eastAsia="Times New Roman" w:hAnsi="Arial" w:cs="Arial"/>
+          <w:b/>
+          <w:bCs/>
+          <w:color w:val="595959"/>
+          <w:kern w:val="0"/>
+          <w:sz w:val="24"/>
+          <w:szCs w:val="24"/>
+          <w:lang w:eastAsia="en-150"/>
+          <w14:ligatures w14:val="none"/>
+        </w:rPr>
+        <w:t xml:space="preserve"> </w:t>
+      </w:r>
+      <w:proofErr w:type="spellStart"/>
+      <w:r>
+        <w:rPr>
+          <w:rFonts w:ascii="Arial" w:eastAsia="Times New Roman" w:hAnsi="Arial" w:cs="Arial"/>
+          <w:b/>
+          <w:bCs/>
+          <w:color w:val="595959"/>
+          <w:kern w:val="0"/>
+          <w:sz w:val="24"/>
+          <w:szCs w:val="24"/>
+          <w:lang w:eastAsia="en-150"/>
+          <w14:ligatures w14:val="none"/>
+        </w:rPr>
+        <w:t>την</w:t>
+      </w:r>
+      <w:proofErr w:type="spellEnd"/>
+      <w:r>
+        <w:rPr>
+          <w:rFonts w:ascii="Arial" w:eastAsia="Times New Roman" w:hAnsi="Arial" w:cs="Arial"/>
+          <w:b/>
+          <w:bCs/>
+          <w:color w:val="595959"/>
+          <w:kern w:val="0"/>
+          <w:sz w:val="24"/>
+          <w:szCs w:val="24"/>
+          <w:lang w:eastAsia="en-150"/>
+          <w14:ligatures w14:val="none"/>
+        </w:rPr>
+        <w:t xml:space="preserve"> ύπα</w:t>
+      </w:r>
+      <w:proofErr w:type="spellStart"/>
+      <w:r>
+        <w:rPr>
+          <w:rFonts w:ascii="Arial" w:eastAsia="Times New Roman" w:hAnsi="Arial" w:cs="Arial"/>
+          <w:b/>
+          <w:bCs/>
+          <w:color w:val="595959"/>
+          <w:kern w:val="0"/>
+          <w:sz w:val="24"/>
+          <w:szCs w:val="24"/>
+          <w:lang w:eastAsia="en-150"/>
+          <w14:ligatures w14:val="none"/>
+        </w:rPr>
+        <w:t>ρξη</w:t>
+      </w:r>
+      <w:proofErr w:type="spellEnd"/>
+      <w:r>
+        <w:rPr>
+          <w:rFonts w:ascii="Arial" w:eastAsia="Times New Roman" w:hAnsi="Arial" w:cs="Arial"/>
+          <w:b/>
+          <w:bCs/>
+          <w:color w:val="595959"/>
+          <w:kern w:val="0"/>
+          <w:sz w:val="24"/>
+          <w:szCs w:val="24"/>
+          <w:lang w:eastAsia="en-150"/>
+          <w14:ligatures w14:val="none"/>
+        </w:rPr>
+        <w:t xml:space="preserve"> </w:t>
+      </w:r>
+      <w:proofErr w:type="spellStart"/>
+      <w:r>
+        <w:rPr>
+          <w:rFonts w:ascii="Arial" w:eastAsia="Times New Roman" w:hAnsi="Arial" w:cs="Arial"/>
+          <w:b/>
+          <w:bCs/>
+          <w:color w:val="595959"/>
+          <w:kern w:val="0"/>
+          <w:sz w:val="24"/>
+          <w:szCs w:val="24"/>
+          <w:lang w:eastAsia="en-150"/>
+          <w14:ligatures w14:val="none"/>
+        </w:rPr>
+        <w:t>στ</w:t>
+      </w:r>
+      <w:proofErr w:type="spellEnd"/>
+      <w:r>
+        <w:rPr>
+          <w:rFonts w:ascii="Arial" w:eastAsia="Times New Roman" w:hAnsi="Arial" w:cs="Arial"/>
+          <w:b/>
+          <w:bCs/>
+          <w:color w:val="595959"/>
+          <w:kern w:val="0"/>
+          <w:sz w:val="24"/>
+          <w:szCs w:val="24"/>
+          <w:lang w:eastAsia="en-150"/>
+          <w14:ligatures w14:val="none"/>
+        </w:rPr>
+        <w:t xml:space="preserve">ατιστικά </w:t>
+      </w:r>
+      <w:proofErr w:type="spellStart"/>
+      <w:r>
+        <w:rPr>
+          <w:rFonts w:ascii="Arial" w:eastAsia="Times New Roman" w:hAnsi="Arial" w:cs="Arial"/>
+          <w:b/>
+          <w:bCs/>
+          <w:color w:val="595959"/>
+          <w:kern w:val="0"/>
+          <w:sz w:val="24"/>
+          <w:szCs w:val="24"/>
+          <w:lang w:eastAsia="en-150"/>
+          <w14:ligatures w14:val="none"/>
+        </w:rPr>
+        <w:t>σημ</w:t>
+      </w:r>
+      <w:proofErr w:type="spellEnd"/>
+      <w:r>
+        <w:rPr>
+          <w:rFonts w:ascii="Arial" w:eastAsia="Times New Roman" w:hAnsi="Arial" w:cs="Arial"/>
+          <w:b/>
+          <w:bCs/>
+          <w:color w:val="595959"/>
+          <w:kern w:val="0"/>
+          <w:sz w:val="24"/>
+          <w:szCs w:val="24"/>
+          <w:lang w:eastAsia="en-150"/>
+          <w14:ligatures w14:val="none"/>
+        </w:rPr>
+        <w:t xml:space="preserve">αντικής </w:t>
+      </w:r>
+      <w:proofErr w:type="spellStart"/>
+      <w:r>
+        <w:rPr>
+          <w:rFonts w:ascii="Arial" w:eastAsia="Times New Roman" w:hAnsi="Arial" w:cs="Arial"/>
+          <w:b/>
+          <w:bCs/>
+          <w:color w:val="595959"/>
+          <w:kern w:val="0"/>
+          <w:sz w:val="24"/>
+          <w:szCs w:val="24"/>
+          <w:lang w:eastAsia="en-150"/>
+          <w14:ligatures w14:val="none"/>
+        </w:rPr>
+        <w:t>δι</w:t>
+      </w:r>
+      <w:proofErr w:type="spellEnd"/>
+      <w:r>
+        <w:rPr>
+          <w:rFonts w:ascii="Arial" w:eastAsia="Times New Roman" w:hAnsi="Arial" w:cs="Arial"/>
+          <w:b/>
+          <w:bCs/>
+          <w:color w:val="595959"/>
+          <w:kern w:val="0"/>
+          <w:sz w:val="24"/>
+          <w:szCs w:val="24"/>
+          <w:lang w:eastAsia="en-150"/>
+          <w14:ligatures w14:val="none"/>
+        </w:rPr>
+        <w:t xml:space="preserve">αφοράς </w:t>
+      </w:r>
+      <w:proofErr w:type="spellStart"/>
+      <w:r>
+        <w:rPr>
+          <w:rFonts w:ascii="Arial" w:eastAsia="Times New Roman" w:hAnsi="Arial" w:cs="Arial"/>
+          <w:b/>
+          <w:bCs/>
+          <w:color w:val="595959"/>
+          <w:kern w:val="0"/>
+          <w:sz w:val="24"/>
+          <w:szCs w:val="24"/>
+          <w:lang w:eastAsia="en-150"/>
+          <w14:ligatures w14:val="none"/>
+        </w:rPr>
+        <w:t>στις</w:t>
+      </w:r>
+      <w:proofErr w:type="spellEnd"/>
+      <w:r>
+        <w:rPr>
+          <w:rFonts w:ascii="Arial" w:eastAsia="Times New Roman" w:hAnsi="Arial" w:cs="Arial"/>
+          <w:b/>
+          <w:bCs/>
+          <w:color w:val="595959"/>
+          <w:kern w:val="0"/>
+          <w:sz w:val="24"/>
+          <w:szCs w:val="24"/>
+          <w:lang w:eastAsia="en-150"/>
+          <w14:ligatures w14:val="none"/>
+        </w:rPr>
+        <w:t xml:space="preserve"> π</w:t>
+      </w:r>
+      <w:proofErr w:type="spellStart"/>
+      <w:r>
+        <w:rPr>
+          <w:rFonts w:ascii="Arial" w:eastAsia="Times New Roman" w:hAnsi="Arial" w:cs="Arial"/>
+          <w:b/>
+          <w:bCs/>
+          <w:color w:val="595959"/>
+          <w:kern w:val="0"/>
+          <w:sz w:val="24"/>
+          <w:szCs w:val="24"/>
+          <w:lang w:eastAsia="en-150"/>
+          <w14:ligatures w14:val="none"/>
+        </w:rPr>
+        <w:t>ληθυσμι</w:t>
+      </w:r>
+      <w:proofErr w:type="spellEnd"/>
+      <w:r>
+        <w:rPr>
+          <w:rFonts w:ascii="Arial" w:eastAsia="Times New Roman" w:hAnsi="Arial" w:cs="Arial"/>
+          <w:b/>
+          <w:bCs/>
+          <w:color w:val="595959"/>
+          <w:kern w:val="0"/>
+          <w:sz w:val="24"/>
+          <w:szCs w:val="24"/>
+          <w:lang w:eastAsia="en-150"/>
+          <w14:ligatures w14:val="none"/>
+        </w:rPr>
+        <w:t xml:space="preserve">ακές </w:t>
+      </w:r>
+      <w:proofErr w:type="spellStart"/>
+      <w:r>
+        <w:rPr>
+          <w:rFonts w:ascii="Arial" w:eastAsia="Times New Roman" w:hAnsi="Arial" w:cs="Arial"/>
+          <w:b/>
+          <w:bCs/>
+          <w:color w:val="595959"/>
+          <w:kern w:val="0"/>
+          <w:sz w:val="24"/>
+          <w:szCs w:val="24"/>
+          <w:lang w:eastAsia="en-150"/>
+          <w14:ligatures w14:val="none"/>
+        </w:rPr>
+        <w:t>μέσες</w:t>
+      </w:r>
+      <w:proofErr w:type="spellEnd"/>
+      <w:r>
+        <w:rPr>
+          <w:rFonts w:ascii="Arial" w:eastAsia="Times New Roman" w:hAnsi="Arial" w:cs="Arial"/>
+          <w:b/>
+          <w:bCs/>
+          <w:color w:val="595959"/>
+          <w:kern w:val="0"/>
+          <w:sz w:val="24"/>
+          <w:szCs w:val="24"/>
+          <w:lang w:eastAsia="en-150"/>
+          <w14:ligatures w14:val="none"/>
+        </w:rPr>
+        <w:t xml:space="preserve"> </w:t>
+      </w:r>
+      <w:proofErr w:type="spellStart"/>
+      <w:r>
+        <w:rPr>
+          <w:rFonts w:ascii="Arial" w:eastAsia="Times New Roman" w:hAnsi="Arial" w:cs="Arial"/>
+          <w:b/>
+          <w:bCs/>
+          <w:color w:val="595959"/>
+          <w:kern w:val="0"/>
+          <w:sz w:val="24"/>
+          <w:szCs w:val="24"/>
+          <w:lang w:eastAsia="en-150"/>
+          <w14:ligatures w14:val="none"/>
+        </w:rPr>
+        <w:t>τιμές</w:t>
+      </w:r>
+      <w:proofErr w:type="spellEnd"/>
+      <w:r>
+        <w:rPr>
+          <w:rFonts w:ascii="Arial" w:eastAsia="Times New Roman" w:hAnsi="Arial" w:cs="Arial"/>
+          <w:b/>
+          <w:bCs/>
+          <w:color w:val="595959"/>
+          <w:kern w:val="0"/>
+          <w:sz w:val="24"/>
+          <w:szCs w:val="24"/>
+          <w:lang w:eastAsia="en-150"/>
+          <w14:ligatures w14:val="none"/>
+        </w:rPr>
+        <w:t xml:space="preserve"> </w:t>
+      </w:r>
+      <w:proofErr w:type="spellStart"/>
+      <w:r>
+        <w:rPr>
+          <w:rFonts w:ascii="Arial" w:eastAsia="Times New Roman" w:hAnsi="Arial" w:cs="Arial"/>
+          <w:b/>
+          <w:bCs/>
+          <w:color w:val="595959"/>
+          <w:kern w:val="0"/>
+          <w:sz w:val="24"/>
+          <w:szCs w:val="24"/>
+          <w:lang w:eastAsia="en-150"/>
+          <w14:ligatures w14:val="none"/>
+        </w:rPr>
+        <w:t>των</w:t>
+      </w:r>
+      <w:proofErr w:type="spellEnd"/>
+      <w:r>
+        <w:rPr>
+          <w:rFonts w:ascii="Arial" w:eastAsia="Times New Roman" w:hAnsi="Arial" w:cs="Arial"/>
+          <w:b/>
+          <w:bCs/>
+          <w:color w:val="595959"/>
+          <w:kern w:val="0"/>
+          <w:sz w:val="24"/>
+          <w:szCs w:val="24"/>
+          <w:lang w:eastAsia="en-150"/>
+          <w14:ligatures w14:val="none"/>
+        </w:rPr>
+        <w:t xml:space="preserve"> log(scores) </w:t>
+      </w:r>
+      <w:proofErr w:type="spellStart"/>
+      <w:r>
+        <w:rPr>
+          <w:rFonts w:ascii="Arial" w:eastAsia="Times New Roman" w:hAnsi="Arial" w:cs="Arial"/>
+          <w:b/>
+          <w:bCs/>
+          <w:color w:val="595959"/>
+          <w:kern w:val="0"/>
+          <w:sz w:val="24"/>
+          <w:szCs w:val="24"/>
+          <w:lang w:eastAsia="en-150"/>
+          <w14:ligatures w14:val="none"/>
+        </w:rPr>
+        <w:t>της</w:t>
+      </w:r>
+      <w:proofErr w:type="spellEnd"/>
+      <w:r>
+        <w:rPr>
+          <w:rFonts w:ascii="Arial" w:eastAsia="Times New Roman" w:hAnsi="Arial" w:cs="Arial"/>
+          <w:b/>
+          <w:bCs/>
+          <w:color w:val="595959"/>
+          <w:kern w:val="0"/>
+          <w:sz w:val="24"/>
+          <w:szCs w:val="24"/>
+          <w:lang w:eastAsia="en-150"/>
+          <w14:ligatures w14:val="none"/>
+        </w:rPr>
+        <w:t xml:space="preserve"> </w:t>
+      </w:r>
+      <w:proofErr w:type="spellStart"/>
+      <w:r>
+        <w:rPr>
+          <w:rFonts w:ascii="Arial" w:eastAsia="Times New Roman" w:hAnsi="Arial" w:cs="Arial"/>
+          <w:b/>
+          <w:bCs/>
+          <w:color w:val="595959"/>
+          <w:kern w:val="0"/>
+          <w:sz w:val="24"/>
+          <w:szCs w:val="24"/>
+          <w:lang w:eastAsia="en-150"/>
+          <w14:ligatures w14:val="none"/>
+        </w:rPr>
+        <w:t>εννοιολογικής</w:t>
+      </w:r>
+      <w:proofErr w:type="spellEnd"/>
+      <w:r>
+        <w:rPr>
+          <w:rFonts w:ascii="Arial" w:eastAsia="Times New Roman" w:hAnsi="Arial" w:cs="Arial"/>
+          <w:b/>
+          <w:bCs/>
+          <w:color w:val="595959"/>
+          <w:kern w:val="0"/>
+          <w:sz w:val="24"/>
+          <w:szCs w:val="24"/>
+          <w:lang w:eastAsia="en-150"/>
+          <w14:ligatures w14:val="none"/>
+        </w:rPr>
+        <w:t xml:space="preserve"> κατα</w:t>
+      </w:r>
+      <w:proofErr w:type="spellStart"/>
+      <w:r>
+        <w:rPr>
+          <w:rFonts w:ascii="Arial" w:eastAsia="Times New Roman" w:hAnsi="Arial" w:cs="Arial"/>
+          <w:b/>
+          <w:bCs/>
+          <w:color w:val="595959"/>
+          <w:kern w:val="0"/>
+          <w:sz w:val="24"/>
+          <w:szCs w:val="24"/>
+          <w:lang w:eastAsia="en-150"/>
+          <w14:ligatures w14:val="none"/>
+        </w:rPr>
+        <w:t>σκευής</w:t>
+      </w:r>
+      <w:proofErr w:type="spellEnd"/>
+      <w:r>
+        <w:rPr>
+          <w:rFonts w:ascii="Arial" w:eastAsia="Times New Roman" w:hAnsi="Arial" w:cs="Arial"/>
+          <w:b/>
+          <w:bCs/>
+          <w:color w:val="595959"/>
+          <w:kern w:val="0"/>
+          <w:sz w:val="24"/>
+          <w:szCs w:val="24"/>
+          <w:lang w:eastAsia="en-150"/>
+          <w14:ligatures w14:val="none"/>
+        </w:rPr>
+        <w:t xml:space="preserve"> Loyalty, </w:t>
+      </w:r>
+      <w:proofErr w:type="spellStart"/>
+      <w:r>
+        <w:rPr>
+          <w:rFonts w:ascii="Arial" w:eastAsia="Times New Roman" w:hAnsi="Arial" w:cs="Arial"/>
+          <w:b/>
+          <w:bCs/>
+          <w:color w:val="595959"/>
+          <w:kern w:val="0"/>
+          <w:sz w:val="24"/>
+          <w:szCs w:val="24"/>
+          <w:lang w:eastAsia="en-150"/>
+          <w14:ligatures w14:val="none"/>
+        </w:rPr>
+        <w:t>μετ</w:t>
+      </w:r>
+      <w:proofErr w:type="spellEnd"/>
+      <w:r>
+        <w:rPr>
+          <w:rFonts w:ascii="Arial" w:eastAsia="Times New Roman" w:hAnsi="Arial" w:cs="Arial"/>
+          <w:b/>
+          <w:bCs/>
+          <w:color w:val="595959"/>
+          <w:kern w:val="0"/>
+          <w:sz w:val="24"/>
+          <w:szCs w:val="24"/>
+          <w:lang w:eastAsia="en-150"/>
+          <w14:ligatures w14:val="none"/>
+        </w:rPr>
+        <w:t xml:space="preserve">αξύ </w:t>
+      </w:r>
+      <w:proofErr w:type="spellStart"/>
+      <w:r>
+        <w:rPr>
+          <w:rFonts w:ascii="Arial" w:eastAsia="Times New Roman" w:hAnsi="Arial" w:cs="Arial"/>
+          <w:b/>
+          <w:bCs/>
+          <w:color w:val="595959"/>
+          <w:kern w:val="0"/>
+          <w:sz w:val="24"/>
+          <w:szCs w:val="24"/>
+          <w:lang w:eastAsia="en-150"/>
+          <w14:ligatures w14:val="none"/>
+        </w:rPr>
+        <w:t>των</w:t>
+      </w:r>
+      <w:proofErr w:type="spellEnd"/>
+      <w:r>
+        <w:rPr>
+          <w:rFonts w:ascii="Arial" w:eastAsia="Times New Roman" w:hAnsi="Arial" w:cs="Arial"/>
+          <w:b/>
+          <w:bCs/>
+          <w:color w:val="595959"/>
+          <w:kern w:val="0"/>
+          <w:sz w:val="24"/>
+          <w:szCs w:val="24"/>
+          <w:lang w:eastAsia="en-150"/>
+          <w14:ligatures w14:val="none"/>
+        </w:rPr>
+        <w:t xml:space="preserve"> </w:t>
+      </w:r>
+      <w:proofErr w:type="spellStart"/>
+      <w:r>
+        <w:rPr>
+          <w:rFonts w:ascii="Arial" w:eastAsia="Times New Roman" w:hAnsi="Arial" w:cs="Arial"/>
+          <w:b/>
+          <w:bCs/>
+          <w:color w:val="595959"/>
+          <w:kern w:val="0"/>
+          <w:sz w:val="24"/>
+          <w:szCs w:val="24"/>
+          <w:lang w:eastAsia="en-150"/>
+          <w14:ligatures w14:val="none"/>
+        </w:rPr>
+        <w:t>Γυν</w:t>
+      </w:r>
+      <w:proofErr w:type="spellEnd"/>
+      <w:r>
+        <w:rPr>
+          <w:rFonts w:ascii="Arial" w:eastAsia="Times New Roman" w:hAnsi="Arial" w:cs="Arial"/>
+          <w:b/>
+          <w:bCs/>
+          <w:color w:val="595959"/>
+          <w:kern w:val="0"/>
+          <w:sz w:val="24"/>
+          <w:szCs w:val="24"/>
+          <w:lang w:eastAsia="en-150"/>
+          <w14:ligatures w14:val="none"/>
+        </w:rPr>
+        <w:t xml:space="preserve">αικών και Ανδρών </w:t>
+      </w:r>
+      <w:proofErr w:type="spellStart"/>
+      <w:r>
+        <w:rPr>
+          <w:rFonts w:ascii="Arial" w:eastAsia="Times New Roman" w:hAnsi="Arial" w:cs="Arial"/>
+          <w:b/>
+          <w:bCs/>
+          <w:color w:val="595959"/>
+          <w:kern w:val="0"/>
+          <w:sz w:val="24"/>
+          <w:szCs w:val="24"/>
+          <w:lang w:eastAsia="en-150"/>
+          <w14:ligatures w14:val="none"/>
+        </w:rPr>
+        <w:t>χρηστών</w:t>
+      </w:r>
+      <w:proofErr w:type="spellEnd"/>
+      <w:r>
+        <w:rPr>
+          <w:rFonts w:ascii="Arial" w:eastAsia="Times New Roman" w:hAnsi="Arial" w:cs="Arial"/>
+          <w:b/>
+          <w:bCs/>
+          <w:color w:val="595959"/>
+          <w:kern w:val="0"/>
+          <w:sz w:val="24"/>
+          <w:szCs w:val="24"/>
+          <w:lang w:eastAsia="en-150"/>
+          <w14:ligatures w14:val="none"/>
+        </w:rPr>
+        <w:t xml:space="preserve"> (Μ = 2.00, SD = 0.42), </w:t>
+      </w:r>
+      <w:proofErr w:type="gramStart"/>
+      <w:r>
+        <w:rPr>
+          <w:rFonts w:ascii="Arial" w:eastAsia="Times New Roman" w:hAnsi="Arial" w:cs="Arial"/>
+          <w:b/>
+          <w:bCs/>
+          <w:color w:val="595959"/>
+          <w:kern w:val="0"/>
+          <w:sz w:val="24"/>
+          <w:szCs w:val="24"/>
+          <w:lang w:eastAsia="en-150"/>
+          <w14:ligatures w14:val="none"/>
+        </w:rPr>
+        <w:t>t(</w:t>
+      </w:r>
+      <w:proofErr w:type="gramEnd"/>
+      <w:r>
+        <w:rPr>
+          <w:rFonts w:ascii="Arial" w:eastAsia="Times New Roman" w:hAnsi="Arial" w:cs="Arial"/>
+          <w:b/>
+          <w:bCs/>
+          <w:color w:val="595959"/>
+          <w:kern w:val="0"/>
+          <w:sz w:val="24"/>
+          <w:szCs w:val="24"/>
+          <w:lang w:eastAsia="en-150"/>
+          <w14:ligatures w14:val="none"/>
+        </w:rPr>
+        <w:t xml:space="preserve">1673) = 0.11149, p&gt;0.001. Ο </w:t>
+      </w:r>
+      <w:proofErr w:type="spellStart"/>
+      <w:r>
+        <w:rPr>
+          <w:rFonts w:ascii="Arial" w:eastAsia="Times New Roman" w:hAnsi="Arial" w:cs="Arial"/>
+          <w:b/>
+          <w:bCs/>
+          <w:color w:val="595959"/>
+          <w:kern w:val="0"/>
+          <w:sz w:val="24"/>
+          <w:szCs w:val="24"/>
+          <w:lang w:eastAsia="en-150"/>
+          <w14:ligatures w14:val="none"/>
+        </w:rPr>
+        <w:t>έλεγχος</w:t>
+      </w:r>
+      <w:proofErr w:type="spellEnd"/>
+      <w:r>
+        <w:rPr>
+          <w:rFonts w:ascii="Arial" w:eastAsia="Times New Roman" w:hAnsi="Arial" w:cs="Arial"/>
+          <w:b/>
+          <w:bCs/>
+          <w:color w:val="595959"/>
+          <w:kern w:val="0"/>
+          <w:sz w:val="24"/>
+          <w:szCs w:val="24"/>
+          <w:lang w:eastAsia="en-150"/>
+          <w14:ligatures w14:val="none"/>
+        </w:rPr>
+        <w:t xml:space="preserve"> Levene υπ</w:t>
+      </w:r>
+      <w:proofErr w:type="spellStart"/>
+      <w:r>
+        <w:rPr>
+          <w:rFonts w:ascii="Arial" w:eastAsia="Times New Roman" w:hAnsi="Arial" w:cs="Arial"/>
+          <w:b/>
+          <w:bCs/>
+          <w:color w:val="595959"/>
+          <w:kern w:val="0"/>
+          <w:sz w:val="24"/>
+          <w:szCs w:val="24"/>
+          <w:lang w:eastAsia="en-150"/>
+          <w14:ligatures w14:val="none"/>
+        </w:rPr>
+        <w:t>έδειξε</w:t>
+      </w:r>
+      <w:proofErr w:type="spellEnd"/>
+      <w:r>
+        <w:rPr>
+          <w:rFonts w:ascii="Arial" w:eastAsia="Times New Roman" w:hAnsi="Arial" w:cs="Arial"/>
+          <w:b/>
+          <w:bCs/>
+          <w:color w:val="595959"/>
+          <w:kern w:val="0"/>
+          <w:sz w:val="24"/>
+          <w:szCs w:val="24"/>
+          <w:lang w:eastAsia="en-150"/>
+          <w14:ligatures w14:val="none"/>
+        </w:rPr>
+        <w:t xml:space="preserve"> </w:t>
+      </w:r>
+      <w:proofErr w:type="spellStart"/>
+      <w:r>
+        <w:rPr>
+          <w:rFonts w:ascii="Arial" w:eastAsia="Times New Roman" w:hAnsi="Arial" w:cs="Arial"/>
+          <w:b/>
+          <w:bCs/>
+          <w:color w:val="595959"/>
+          <w:kern w:val="0"/>
+          <w:sz w:val="24"/>
+          <w:szCs w:val="24"/>
+          <w:lang w:eastAsia="en-150"/>
+          <w14:ligatures w14:val="none"/>
+        </w:rPr>
+        <w:t>ίσες</w:t>
+      </w:r>
+      <w:proofErr w:type="spellEnd"/>
+      <w:r>
+        <w:rPr>
+          <w:rFonts w:ascii="Arial" w:eastAsia="Times New Roman" w:hAnsi="Arial" w:cs="Arial"/>
+          <w:b/>
+          <w:bCs/>
+          <w:color w:val="595959"/>
+          <w:kern w:val="0"/>
+          <w:sz w:val="24"/>
+          <w:szCs w:val="24"/>
+          <w:lang w:eastAsia="en-150"/>
+          <w14:ligatures w14:val="none"/>
+        </w:rPr>
+        <w:t xml:space="preserve"> </w:t>
+      </w:r>
+      <w:proofErr w:type="spellStart"/>
+      <w:r>
+        <w:rPr>
+          <w:rFonts w:ascii="Arial" w:eastAsia="Times New Roman" w:hAnsi="Arial" w:cs="Arial"/>
+          <w:b/>
+          <w:bCs/>
+          <w:color w:val="595959"/>
+          <w:kern w:val="0"/>
+          <w:sz w:val="24"/>
+          <w:szCs w:val="24"/>
+          <w:lang w:eastAsia="en-150"/>
+          <w14:ligatures w14:val="none"/>
+        </w:rPr>
+        <w:t>δι</w:t>
+      </w:r>
+      <w:proofErr w:type="spellEnd"/>
+      <w:r>
+        <w:rPr>
+          <w:rFonts w:ascii="Arial" w:eastAsia="Times New Roman" w:hAnsi="Arial" w:cs="Arial"/>
+          <w:b/>
+          <w:bCs/>
+          <w:color w:val="595959"/>
+          <w:kern w:val="0"/>
+          <w:sz w:val="24"/>
+          <w:szCs w:val="24"/>
+          <w:lang w:eastAsia="en-150"/>
+          <w14:ligatures w14:val="none"/>
+        </w:rPr>
+        <w:t xml:space="preserve">ασπορές F = 0.44391, p&gt;0.001, και </w:t>
+      </w:r>
+      <w:proofErr w:type="spellStart"/>
+      <w:r>
+        <w:rPr>
+          <w:rFonts w:ascii="Arial" w:eastAsia="Times New Roman" w:hAnsi="Arial" w:cs="Arial"/>
+          <w:b/>
+          <w:bCs/>
+          <w:color w:val="595959"/>
+          <w:kern w:val="0"/>
+          <w:sz w:val="24"/>
+          <w:szCs w:val="24"/>
+          <w:lang w:eastAsia="en-150"/>
+          <w14:ligatures w14:val="none"/>
+        </w:rPr>
+        <w:t>γι</w:t>
+      </w:r>
+      <w:proofErr w:type="spellEnd"/>
+      <w:r>
+        <w:rPr>
+          <w:rFonts w:ascii="Arial" w:eastAsia="Times New Roman" w:hAnsi="Arial" w:cs="Arial"/>
+          <w:b/>
+          <w:bCs/>
+          <w:color w:val="595959"/>
+          <w:kern w:val="0"/>
+          <w:sz w:val="24"/>
+          <w:szCs w:val="24"/>
+          <w:lang w:eastAsia="en-150"/>
+          <w14:ligatures w14:val="none"/>
+        </w:rPr>
+        <w:t xml:space="preserve">α </w:t>
+      </w:r>
+      <w:proofErr w:type="spellStart"/>
+      <w:r>
+        <w:rPr>
+          <w:rFonts w:ascii="Arial" w:eastAsia="Times New Roman" w:hAnsi="Arial" w:cs="Arial"/>
+          <w:b/>
+          <w:bCs/>
+          <w:color w:val="595959"/>
+          <w:kern w:val="0"/>
+          <w:sz w:val="24"/>
+          <w:szCs w:val="24"/>
+          <w:lang w:eastAsia="en-150"/>
+          <w14:ligatures w14:val="none"/>
+        </w:rPr>
+        <w:t>το</w:t>
+      </w:r>
+      <w:proofErr w:type="spellEnd"/>
+      <w:r>
+        <w:rPr>
+          <w:rFonts w:ascii="Arial" w:eastAsia="Times New Roman" w:hAnsi="Arial" w:cs="Arial"/>
+          <w:b/>
+          <w:bCs/>
+          <w:color w:val="595959"/>
+          <w:kern w:val="0"/>
+          <w:sz w:val="24"/>
+          <w:szCs w:val="24"/>
+          <w:lang w:eastAsia="en-150"/>
+          <w14:ligatures w14:val="none"/>
+        </w:rPr>
+        <w:t xml:space="preserve"> </w:t>
+      </w:r>
+      <w:proofErr w:type="spellStart"/>
+      <w:r>
+        <w:rPr>
+          <w:rFonts w:ascii="Arial" w:eastAsia="Times New Roman" w:hAnsi="Arial" w:cs="Arial"/>
+          <w:b/>
+          <w:bCs/>
+          <w:color w:val="595959"/>
+          <w:kern w:val="0"/>
+          <w:sz w:val="24"/>
+          <w:szCs w:val="24"/>
+          <w:lang w:eastAsia="en-150"/>
+          <w14:ligatures w14:val="none"/>
+        </w:rPr>
+        <w:t>λόγο</w:t>
+      </w:r>
+      <w:proofErr w:type="spellEnd"/>
+      <w:r>
+        <w:rPr>
+          <w:rFonts w:ascii="Arial" w:eastAsia="Times New Roman" w:hAnsi="Arial" w:cs="Arial"/>
+          <w:b/>
+          <w:bCs/>
+          <w:color w:val="595959"/>
+          <w:kern w:val="0"/>
+          <w:sz w:val="24"/>
+          <w:szCs w:val="24"/>
+          <w:lang w:eastAsia="en-150"/>
+          <w14:ligatures w14:val="none"/>
+        </w:rPr>
+        <w:t xml:space="preserve"> α</w:t>
+      </w:r>
+      <w:proofErr w:type="spellStart"/>
+      <w:r>
+        <w:rPr>
+          <w:rFonts w:ascii="Arial" w:eastAsia="Times New Roman" w:hAnsi="Arial" w:cs="Arial"/>
+          <w:b/>
+          <w:bCs/>
+          <w:color w:val="595959"/>
+          <w:kern w:val="0"/>
+          <w:sz w:val="24"/>
+          <w:szCs w:val="24"/>
+          <w:lang w:eastAsia="en-150"/>
+          <w14:ligatures w14:val="none"/>
+        </w:rPr>
+        <w:t>υτό</w:t>
+      </w:r>
+      <w:proofErr w:type="spellEnd"/>
+      <w:r>
+        <w:rPr>
+          <w:rFonts w:ascii="Arial" w:eastAsia="Times New Roman" w:hAnsi="Arial" w:cs="Arial"/>
+          <w:b/>
+          <w:bCs/>
+          <w:color w:val="595959"/>
+          <w:kern w:val="0"/>
+          <w:sz w:val="24"/>
+          <w:szCs w:val="24"/>
+          <w:lang w:eastAsia="en-150"/>
+          <w14:ligatures w14:val="none"/>
+        </w:rPr>
+        <w:t xml:space="preserve"> </w:t>
+      </w:r>
+      <w:proofErr w:type="spellStart"/>
+      <w:r>
+        <w:rPr>
+          <w:rFonts w:ascii="Arial" w:eastAsia="Times New Roman" w:hAnsi="Arial" w:cs="Arial"/>
+          <w:b/>
+          <w:bCs/>
+          <w:color w:val="595959"/>
+          <w:kern w:val="0"/>
+          <w:sz w:val="24"/>
+          <w:szCs w:val="24"/>
+          <w:lang w:eastAsia="en-150"/>
+          <w14:ligatures w14:val="none"/>
+        </w:rPr>
+        <w:t>έγινε</w:t>
+      </w:r>
+      <w:proofErr w:type="spellEnd"/>
+      <w:r>
+        <w:rPr>
+          <w:rFonts w:ascii="Arial" w:eastAsia="Times New Roman" w:hAnsi="Arial" w:cs="Arial"/>
+          <w:b/>
+          <w:bCs/>
+          <w:color w:val="595959"/>
+          <w:kern w:val="0"/>
+          <w:sz w:val="24"/>
+          <w:szCs w:val="24"/>
+          <w:lang w:eastAsia="en-150"/>
+          <w14:ligatures w14:val="none"/>
+        </w:rPr>
+        <w:t xml:space="preserve"> </w:t>
+      </w:r>
+      <w:proofErr w:type="spellStart"/>
+      <w:r>
+        <w:rPr>
+          <w:rFonts w:ascii="Arial" w:eastAsia="Times New Roman" w:hAnsi="Arial" w:cs="Arial"/>
+          <w:b/>
+          <w:bCs/>
+          <w:color w:val="595959"/>
+          <w:kern w:val="0"/>
+          <w:sz w:val="24"/>
+          <w:szCs w:val="24"/>
+          <w:lang w:eastAsia="en-150"/>
+          <w14:ligatures w14:val="none"/>
+        </w:rPr>
+        <w:t>χρήση</w:t>
+      </w:r>
+      <w:proofErr w:type="spellEnd"/>
+      <w:r>
+        <w:rPr>
+          <w:rFonts w:ascii="Arial" w:eastAsia="Times New Roman" w:hAnsi="Arial" w:cs="Arial"/>
+          <w:b/>
+          <w:bCs/>
+          <w:color w:val="595959"/>
+          <w:kern w:val="0"/>
+          <w:sz w:val="24"/>
+          <w:szCs w:val="24"/>
+          <w:lang w:eastAsia="en-150"/>
+          <w14:ligatures w14:val="none"/>
+        </w:rPr>
+        <w:t xml:space="preserve"> </w:t>
+      </w:r>
+      <w:proofErr w:type="spellStart"/>
+      <w:r>
+        <w:rPr>
+          <w:rFonts w:ascii="Arial" w:eastAsia="Times New Roman" w:hAnsi="Arial" w:cs="Arial"/>
+          <w:b/>
+          <w:bCs/>
+          <w:color w:val="595959"/>
+          <w:kern w:val="0"/>
+          <w:sz w:val="24"/>
+          <w:szCs w:val="24"/>
+          <w:lang w:eastAsia="en-150"/>
+          <w14:ligatures w14:val="none"/>
+        </w:rPr>
+        <w:t>του</w:t>
+      </w:r>
+      <w:proofErr w:type="spellEnd"/>
+      <w:r>
+        <w:rPr>
+          <w:rFonts w:ascii="Arial" w:eastAsia="Times New Roman" w:hAnsi="Arial" w:cs="Arial"/>
+          <w:b/>
+          <w:bCs/>
+          <w:color w:val="595959"/>
+          <w:kern w:val="0"/>
+          <w:sz w:val="24"/>
+          <w:szCs w:val="24"/>
+          <w:lang w:eastAsia="en-150"/>
+          <w14:ligatures w14:val="none"/>
+        </w:rPr>
+        <w:t xml:space="preserve"> </w:t>
+      </w:r>
+      <w:proofErr w:type="spellStart"/>
+      <w:r>
+        <w:rPr>
+          <w:rFonts w:ascii="Arial" w:eastAsia="Times New Roman" w:hAnsi="Arial" w:cs="Arial"/>
+          <w:b/>
+          <w:bCs/>
+          <w:color w:val="595959"/>
+          <w:kern w:val="0"/>
+          <w:sz w:val="24"/>
+          <w:szCs w:val="24"/>
+          <w:lang w:eastAsia="en-150"/>
+          <w14:ligatures w14:val="none"/>
+        </w:rPr>
+        <w:t>ελέγχου</w:t>
+      </w:r>
+      <w:proofErr w:type="spellEnd"/>
+      <w:r>
+        <w:rPr>
+          <w:rFonts w:ascii="Arial" w:eastAsia="Times New Roman" w:hAnsi="Arial" w:cs="Arial"/>
+          <w:b/>
+          <w:bCs/>
+          <w:color w:val="595959"/>
+          <w:kern w:val="0"/>
+          <w:sz w:val="24"/>
+          <w:szCs w:val="24"/>
+          <w:lang w:eastAsia="en-150"/>
+          <w14:ligatures w14:val="none"/>
+        </w:rPr>
+        <w:t xml:space="preserve"> t-test </w:t>
+      </w:r>
+      <w:proofErr w:type="spellStart"/>
+      <w:r>
+        <w:rPr>
+          <w:rFonts w:ascii="Arial" w:eastAsia="Times New Roman" w:hAnsi="Arial" w:cs="Arial"/>
+          <w:b/>
+          <w:bCs/>
+          <w:color w:val="595959"/>
+          <w:kern w:val="0"/>
+          <w:sz w:val="24"/>
+          <w:szCs w:val="24"/>
+          <w:lang w:eastAsia="en-150"/>
+          <w14:ligatures w14:val="none"/>
+        </w:rPr>
+        <w:t>κάτω</w:t>
+      </w:r>
+      <w:proofErr w:type="spellEnd"/>
+      <w:r>
+        <w:rPr>
+          <w:rFonts w:ascii="Arial" w:eastAsia="Times New Roman" w:hAnsi="Arial" w:cs="Arial"/>
+          <w:b/>
+          <w:bCs/>
+          <w:color w:val="595959"/>
+          <w:kern w:val="0"/>
+          <w:sz w:val="24"/>
+          <w:szCs w:val="24"/>
+          <w:lang w:eastAsia="en-150"/>
+          <w14:ligatures w14:val="none"/>
+        </w:rPr>
+        <w:t xml:space="preserve"> από </w:t>
+      </w:r>
+      <w:proofErr w:type="spellStart"/>
+      <w:r>
+        <w:rPr>
+          <w:rFonts w:ascii="Arial" w:eastAsia="Times New Roman" w:hAnsi="Arial" w:cs="Arial"/>
+          <w:b/>
+          <w:bCs/>
+          <w:color w:val="595959"/>
+          <w:kern w:val="0"/>
+          <w:sz w:val="24"/>
+          <w:szCs w:val="24"/>
+          <w:lang w:eastAsia="en-150"/>
+          <w14:ligatures w14:val="none"/>
+        </w:rPr>
+        <w:t>την</w:t>
+      </w:r>
+      <w:proofErr w:type="spellEnd"/>
+      <w:r>
+        <w:rPr>
+          <w:rFonts w:ascii="Arial" w:eastAsia="Times New Roman" w:hAnsi="Arial" w:cs="Arial"/>
+          <w:b/>
+          <w:bCs/>
+          <w:color w:val="595959"/>
+          <w:kern w:val="0"/>
+          <w:sz w:val="24"/>
+          <w:szCs w:val="24"/>
+          <w:lang w:eastAsia="en-150"/>
+          <w14:ligatures w14:val="none"/>
+        </w:rPr>
+        <w:t xml:space="preserve"> υπ</w:t>
+      </w:r>
+      <w:proofErr w:type="spellStart"/>
+      <w:r>
+        <w:rPr>
+          <w:rFonts w:ascii="Arial" w:eastAsia="Times New Roman" w:hAnsi="Arial" w:cs="Arial"/>
+          <w:b/>
+          <w:bCs/>
+          <w:color w:val="595959"/>
+          <w:kern w:val="0"/>
+          <w:sz w:val="24"/>
+          <w:szCs w:val="24"/>
+          <w:lang w:eastAsia="en-150"/>
+          <w14:ligatures w14:val="none"/>
+        </w:rPr>
+        <w:t>όθεση</w:t>
+      </w:r>
+      <w:proofErr w:type="spellEnd"/>
+      <w:r>
+        <w:rPr>
+          <w:rFonts w:ascii="Arial" w:eastAsia="Times New Roman" w:hAnsi="Arial" w:cs="Arial"/>
+          <w:b/>
+          <w:bCs/>
+          <w:color w:val="595959"/>
+          <w:kern w:val="0"/>
+          <w:sz w:val="24"/>
+          <w:szCs w:val="24"/>
+          <w:lang w:eastAsia="en-150"/>
+          <w14:ligatures w14:val="none"/>
+        </w:rPr>
+        <w:t xml:space="preserve"> </w:t>
+      </w:r>
+      <w:proofErr w:type="spellStart"/>
+      <w:r>
+        <w:rPr>
+          <w:rFonts w:ascii="Arial" w:eastAsia="Times New Roman" w:hAnsi="Arial" w:cs="Arial"/>
+          <w:b/>
+          <w:bCs/>
+          <w:color w:val="595959"/>
+          <w:kern w:val="0"/>
+          <w:sz w:val="24"/>
+          <w:szCs w:val="24"/>
+          <w:lang w:eastAsia="en-150"/>
+          <w14:ligatures w14:val="none"/>
+        </w:rPr>
+        <w:t>των</w:t>
+      </w:r>
+      <w:proofErr w:type="spellEnd"/>
+      <w:r>
+        <w:rPr>
+          <w:rFonts w:ascii="Arial" w:eastAsia="Times New Roman" w:hAnsi="Arial" w:cs="Arial"/>
+          <w:b/>
+          <w:bCs/>
+          <w:color w:val="595959"/>
+          <w:kern w:val="0"/>
+          <w:sz w:val="24"/>
+          <w:szCs w:val="24"/>
+          <w:lang w:eastAsia="en-150"/>
+          <w14:ligatures w14:val="none"/>
+        </w:rPr>
+        <w:t xml:space="preserve"> </w:t>
+      </w:r>
+      <w:proofErr w:type="spellStart"/>
+      <w:r>
+        <w:rPr>
+          <w:rFonts w:ascii="Arial" w:eastAsia="Times New Roman" w:hAnsi="Arial" w:cs="Arial"/>
+          <w:b/>
+          <w:bCs/>
+          <w:color w:val="595959"/>
+          <w:kern w:val="0"/>
+          <w:sz w:val="24"/>
+          <w:szCs w:val="24"/>
+          <w:lang w:eastAsia="en-150"/>
+          <w14:ligatures w14:val="none"/>
+        </w:rPr>
+        <w:t>ίσων</w:t>
+      </w:r>
+      <w:proofErr w:type="spellEnd"/>
+      <w:r>
+        <w:rPr>
+          <w:rFonts w:ascii="Arial" w:eastAsia="Times New Roman" w:hAnsi="Arial" w:cs="Arial"/>
+          <w:b/>
+          <w:bCs/>
+          <w:color w:val="595959"/>
+          <w:kern w:val="0"/>
+          <w:sz w:val="24"/>
+          <w:szCs w:val="24"/>
+          <w:lang w:eastAsia="en-150"/>
+          <w14:ligatures w14:val="none"/>
+        </w:rPr>
+        <w:t xml:space="preserve"> </w:t>
+      </w:r>
+      <w:proofErr w:type="spellStart"/>
+      <w:r>
+        <w:rPr>
+          <w:rFonts w:ascii="Arial" w:eastAsia="Times New Roman" w:hAnsi="Arial" w:cs="Arial"/>
+          <w:b/>
+          <w:bCs/>
+          <w:color w:val="595959"/>
+          <w:kern w:val="0"/>
+          <w:sz w:val="24"/>
+          <w:szCs w:val="24"/>
+          <w:lang w:eastAsia="en-150"/>
+          <w14:ligatures w14:val="none"/>
+        </w:rPr>
+        <w:t>δι</w:t>
+      </w:r>
+      <w:proofErr w:type="spellEnd"/>
+      <w:r>
+        <w:rPr>
+          <w:rFonts w:ascii="Arial" w:eastAsia="Times New Roman" w:hAnsi="Arial" w:cs="Arial"/>
+          <w:b/>
+          <w:bCs/>
+          <w:color w:val="595959"/>
+          <w:kern w:val="0"/>
+          <w:sz w:val="24"/>
+          <w:szCs w:val="24"/>
+          <w:lang w:eastAsia="en-150"/>
+          <w14:ligatures w14:val="none"/>
+        </w:rPr>
+        <w:t>ασπορών.</w:t>
+      </w:r>
+    </w:p>
     <w:p/>
     <w:sectPr>
       <w:pgSz w:w="11906" w:h="16838"/>
@@ -7285,6 +10016,7 @@
   <w:style w:type="character" w:default="1" w:styleId="DefaultParagraphFont">
     <w:name w:val="Default Paragraph Font"/>
     <w:uiPriority w:val="1"/>
+    <w:semiHidden/>
     <w:unhideWhenUsed/>
   </w:style>
   <w:style w:type="table" w:default="1" w:styleId="TableNormal">
@@ -7691,6 +10423,35 @@
       <w:u w:val="single"/>
     </w:rPr>
   </w:style>
+  <w:style w:type="character" w:customStyle="1" w:styleId="gnvwddmde4b">
+    <w:name w:val="gnvwddmde4b"/>
+    <w:basedOn w:val="DefaultParagraphFont"/>
+    <w:rsid w:val="006C30C9"/>
+  </w:style>
+  <w:style w:type="character" w:customStyle="1" w:styleId="gnvwddmdd3b">
+    <w:name w:val="gnvwddmdd3b"/>
+    <w:basedOn w:val="DefaultParagraphFont"/>
+    <w:rsid w:val="006C30C9"/>
+  </w:style>
+  <w:style w:type="paragraph" w:styleId="NormalWeb">
+    <w:name w:val="Normal (Web)"/>
+    <w:basedOn w:val="Normal"/>
+    <w:uiPriority w:val="99"/>
+    <w:semiHidden/>
+    <w:unhideWhenUsed/>
+    <w:rsid w:val="00E42285"/>
+    <w:pPr>
+      <w:spacing w:before="100" w:beforeAutospacing="1" w:after="100" w:afterAutospacing="1" w:line="240" w:lineRule="auto"/>
+    </w:pPr>
+    <w:rPr>
+      <w:rFonts w:ascii="Times New Roman" w:eastAsia="Times New Roman" w:hAnsi="Times New Roman" w:cs="Times New Roman"/>
+      <w:kern w:val="0"/>
+      <w:sz w:val="24"/>
+      <w:szCs w:val="24"/>
+      <w:lang w:eastAsia="en-150"/>
+      <w14:ligatures w14:val="none"/>
+    </w:rPr>
+  </w:style>
 </w:styles>
 </file>
 

</xml_diff>